<commit_message>
Add draft paper and paper templates
</commit_message>
<xml_diff>
--- a/2022/papers/cinc_template.docx
+++ b/2022/papers/cinc_template.docx
@@ -1,6 +1,6 @@
 
 <file path=word/document.xml><?xml version="1.0" encoding="utf-8"?>
-<w:document xmlns:wpc="http://schemas.microsoft.com/office/word/2010/wordprocessingCanvas" xmlns:cx="http://schemas.microsoft.com/office/drawing/2014/chartex" xmlns:cx1="http://schemas.microsoft.com/office/drawing/2015/9/8/chartex" xmlns:cx2="http://schemas.microsoft.com/office/drawing/2015/10/21/chartex" xmlns:cx3="http://schemas.microsoft.com/office/drawing/2016/5/9/chartex" xmlns:cx4="http://schemas.microsoft.com/office/drawing/2016/5/10/chartex" xmlns:cx5="http://schemas.microsoft.com/office/drawing/2016/5/11/chartex" xmlns:cx6="http://schemas.microsoft.com/office/drawing/2016/5/12/chartex" xmlns:cx7="http://schemas.microsoft.com/office/drawing/2016/5/13/chartex" xmlns:cx8="http://schemas.microsoft.com/office/drawing/2016/5/14/chartex" xmlns:mc="http://schemas.openxmlformats.org/markup-compatibility/2006" xmlns:aink="http://schemas.microsoft.com/office/drawing/2016/ink" xmlns:am3d="http://schemas.microsoft.com/office/drawing/2017/model3d" xmlns:o="urn:schemas-microsoft-com:office:office" xmlns:r="http://schemas.openxmlformats.org/officeDocument/2006/relationships" xmlns:m="http://schemas.openxmlformats.org/officeDocument/2006/math" xmlns:v="urn:schemas-microsoft-com:vml" xmlns:wp14="http://schemas.microsoft.com/office/word/2010/wordprocessingDrawing" xmlns:wp="http://schemas.openxmlformats.org/drawingml/2006/wordprocessingDrawing" xmlns:w10="urn:schemas-microsoft-com:office:word" xmlns:w="http://schemas.openxmlformats.org/wordprocessingml/2006/main" xmlns:w14="http://schemas.microsoft.com/office/word/2010/wordml" xmlns:w15="http://schemas.microsoft.com/office/word/2012/wordml" xmlns:w16cex="http://schemas.microsoft.com/office/word/2018/wordml/cex" xmlns:w16cid="http://schemas.microsoft.com/office/word/2016/wordml/cid" xmlns:w16="http://schemas.microsoft.com/office/word/2018/wordml" xmlns:w16sdtdh="http://schemas.microsoft.com/office/word/2020/wordml/sdtdatahash" xmlns:w16se="http://schemas.microsoft.com/office/word/2015/wordml/symex" xmlns:wpg="http://schemas.microsoft.com/office/word/2010/wordprocessingGroup" xmlns:wpi="http://schemas.microsoft.com/office/word/2010/wordprocessingInk" xmlns:wne="http://schemas.microsoft.com/office/word/2006/wordml" xmlns:wps="http://schemas.microsoft.com/office/word/2010/wordprocessingShape" mc:Ignorable="w14 w15 w16se w16cid w16 w16cex w16sdtdh wp14">
+<w:document xmlns:wpc="http://schemas.microsoft.com/office/word/2010/wordprocessingCanvas" xmlns:cx="http://schemas.microsoft.com/office/drawing/2014/chartex" xmlns:cx1="http://schemas.microsoft.com/office/drawing/2015/9/8/chartex" xmlns:cx2="http://schemas.microsoft.com/office/drawing/2015/10/21/chartex" xmlns:cx3="http://schemas.microsoft.com/office/drawing/2016/5/9/chartex" xmlns:cx4="http://schemas.microsoft.com/office/drawing/2016/5/10/chartex" xmlns:cx5="http://schemas.microsoft.com/office/drawing/2016/5/11/chartex" xmlns:cx6="http://schemas.microsoft.com/office/drawing/2016/5/12/chartex" xmlns:cx7="http://schemas.microsoft.com/office/drawing/2016/5/13/chartex" xmlns:cx8="http://schemas.microsoft.com/office/drawing/2016/5/14/chartex" xmlns:mc="http://schemas.openxmlformats.org/markup-compatibility/2006" xmlns:aink="http://schemas.microsoft.com/office/drawing/2016/ink" xmlns:am3d="http://schemas.microsoft.com/office/drawing/2017/model3d" xmlns:o="urn:schemas-microsoft-com:office:office" xmlns:oel="http://schemas.microsoft.com/office/2019/extlst" xmlns:r="http://schemas.openxmlformats.org/officeDocument/2006/relationships" xmlns:m="http://schemas.openxmlformats.org/officeDocument/2006/math" xmlns:v="urn:schemas-microsoft-com:vml" xmlns:wp14="http://schemas.microsoft.com/office/word/2010/wordprocessingDrawing" xmlns:wp="http://schemas.openxmlformats.org/drawingml/2006/wordprocessingDrawing" xmlns:w10="urn:schemas-microsoft-com:office:word" xmlns:w="http://schemas.openxmlformats.org/wordprocessingml/2006/main" xmlns:w14="http://schemas.microsoft.com/office/word/2010/wordml" xmlns:w15="http://schemas.microsoft.com/office/word/2012/wordml" xmlns:w16cex="http://schemas.microsoft.com/office/word/2018/wordml/cex" xmlns:w16cid="http://schemas.microsoft.com/office/word/2016/wordml/cid" xmlns:w16="http://schemas.microsoft.com/office/word/2018/wordml" xmlns:w16sdtdh="http://schemas.microsoft.com/office/word/2020/wordml/sdtdatahash" xmlns:w16se="http://schemas.microsoft.com/office/word/2015/wordml/symex" xmlns:wpg="http://schemas.microsoft.com/office/word/2010/wordprocessingGroup" xmlns:wpi="http://schemas.microsoft.com/office/word/2010/wordprocessingInk" xmlns:wne="http://schemas.microsoft.com/office/word/2006/wordml" xmlns:wps="http://schemas.microsoft.com/office/word/2010/wordprocessingShape" mc:Ignorable="w14 w15 w16se w16cid w16 w16cex w16sdtdh wp14">
   <w:body>
     <w:p>
       <w:pPr>
@@ -245,196 +245,247 @@
     <w:p>
       <w:pPr>
         <w:pStyle w:val="AbstractText"/>
-        <w:ind w:firstLine="232"/>
-        <w:rPr>
-          <w:lang w:val="en-GB"/>
-        </w:rPr>
-      </w:pPr>
-      <w:r>
-        <w:t xml:space="preserve">Write your abstract here. Your abstract can be up to 300 words and 25 lines long. It cannot contain footnotes or a bibliography. You do not need to define </w:t>
-      </w:r>
-      <w:r>
-        <w:t>‘</w:t>
-      </w:r>
-      <w:r>
-        <w:t>ECG</w:t>
-      </w:r>
-      <w:r>
-        <w:t>’</w:t>
-      </w:r>
-      <w:r>
-        <w:t>, but you must define all other abbreviations in your abstract and redefine them in your paper.</w:t>
+      </w:pPr>
+      <w:r>
+        <w:t>Write your abstract here. Your abstract can be up to 300</w:t>
+      </w:r>
+      <w:r>
+        <w:br/>
+        <w:t>words and 25 lines long. It cannot contain footnotes or a</w:t>
+      </w:r>
+      <w:r>
+        <w:br/>
+        <w:t xml:space="preserve">bibliography. You must define </w:t>
+      </w:r>
+      <w:proofErr w:type="gramStart"/>
+      <w:r>
+        <w:t>all of</w:t>
+      </w:r>
+      <w:proofErr w:type="gramEnd"/>
+      <w:r>
+        <w:t xml:space="preserve"> the abbreviations in</w:t>
+      </w:r>
+      <w:r>
+        <w:br/>
+        <w:t>your abstract and redefine them in your paper.</w:t>
       </w:r>
     </w:p>
     <w:p>
       <w:pPr>
         <w:pStyle w:val="AbstractText"/>
-        <w:rPr>
-          <w:lang w:val="en-GB"/>
-        </w:rPr>
-      </w:pPr>
-      <w:r>
-        <w:rPr>
-          <w:lang w:val="en-GB"/>
-        </w:rPr>
-        <w:t xml:space="preserve">Please include your </w:t>
+      </w:pPr>
+      <w:r>
+        <w:t xml:space="preserve">Please include the following information in your abstract: your </w:t>
       </w:r>
       <w:proofErr w:type="gramStart"/>
       <w:r>
-        <w:rPr>
-          <w:lang w:val="en-GB"/>
-        </w:rPr>
         <w:t>team</w:t>
       </w:r>
       <w:proofErr w:type="gramEnd"/>
       <w:r>
-        <w:rPr>
-          <w:lang w:val="en-GB"/>
-        </w:rPr>
-        <w:t xml:space="preserve"> name, your scores from cross-validation on the public training set, our official scores on the hidden validation and test sets, and your official rankings. The scores that you receive from us before the conference use the validation set, and the scores that you receive from us after the conference use the test set, so you will need to update your official scores and rankings after the conference to submit the final version of your paper</w:t>
-      </w:r>
-      <w:r>
-        <w:rPr>
-          <w:lang w:val="en-GB"/>
-        </w:rPr>
+        <w:t xml:space="preserve"> name, your scores from cross-validation</w:t>
+      </w:r>
+      <w:r>
+        <w:t xml:space="preserve"> </w:t>
+      </w:r>
+      <w:r>
+        <w:t>on the public training set, and your official scores and</w:t>
+      </w:r>
+      <w:r>
+        <w:t xml:space="preserve"> </w:t>
+      </w:r>
+      <w:r>
+        <w:t>rankings on the hidden data. The scores that you</w:t>
+      </w:r>
+      <w:r>
+        <w:t xml:space="preserve"> </w:t>
+      </w:r>
+      <w:r>
+        <w:t>receive</w:t>
+      </w:r>
+      <w:r>
+        <w:t xml:space="preserve"> </w:t>
+      </w:r>
+      <w:r>
+        <w:t>from us before the conference use the validation set, and</w:t>
+      </w:r>
+      <w:r>
+        <w:t xml:space="preserve"> </w:t>
+      </w:r>
+      <w:r>
+        <w:t>the scores that you receive from us after the conference</w:t>
+      </w:r>
+      <w:r>
+        <w:t xml:space="preserve"> </w:t>
+      </w:r>
+      <w:r>
+        <w:t>use the test set. For your preprint, please include your official scores and rankings on the validation set. For your</w:t>
+      </w:r>
+      <w:r>
+        <w:t xml:space="preserve"> </w:t>
+      </w:r>
+      <w:r>
+        <w:t>final paper, please replace them with your official scores</w:t>
+      </w:r>
+      <w:r>
+        <w:t xml:space="preserve"> </w:t>
+      </w:r>
+      <w:r>
+        <w:t>and rankings on the test set.</w:t>
+      </w:r>
+    </w:p>
+    <w:p>
+      <w:pPr>
+        <w:pStyle w:val="AbstractText"/>
+      </w:pPr>
+      <w:r>
+        <w:t>Please do not describe the data, objective, scoring, organization and structure, or other details of the Challenge</w:t>
+      </w:r>
+      <w:r>
+        <w:t xml:space="preserve"> </w:t>
+      </w:r>
+      <w:r>
+        <w:t>in your abstract. The paper from the organizers of the</w:t>
+      </w:r>
+      <w:r>
+        <w:t xml:space="preserve"> </w:t>
+      </w:r>
+      <w:r>
+        <w:t>Challenge describes these things so that you can focus on</w:t>
+      </w:r>
+      <w:r>
+        <w:t xml:space="preserve"> </w:t>
+      </w:r>
+      <w:r>
+        <w:t>your approach. Your abstract should indicate that your a</w:t>
+      </w:r>
+      <w:r>
+        <w:t>rt</w:t>
+      </w:r>
+      <w:r>
+        <w:t xml:space="preserve">icle is part of the ‘Heart Murmur Detection from Phonocardiogram Recordings: The George B. Moody </w:t>
+      </w:r>
+      <w:proofErr w:type="spellStart"/>
+      <w:r>
+        <w:t>PhysioNet</w:t>
+      </w:r>
+      <w:proofErr w:type="spellEnd"/>
+      <w:r>
+        <w:t xml:space="preserve"> </w:t>
+      </w:r>
+      <w:r>
+        <w:t>Challenge 2022’, but you should not write more about</w:t>
+      </w:r>
+      <w:r>
+        <w:t xml:space="preserve"> </w:t>
+      </w:r>
+      <w:r>
+        <w:t>the</w:t>
+      </w:r>
+      <w:r>
+        <w:t xml:space="preserve"> </w:t>
+      </w:r>
+      <w:r>
+        <w:t>Challenge beyond that. Instead, your abstract should describe your work and contributions and highlight the key</w:t>
+      </w:r>
+      <w:r>
+        <w:t xml:space="preserve"> </w:t>
+      </w:r>
+      <w:r>
+        <w:t>issues that you encountered and how you addressed them.</w:t>
+      </w:r>
+    </w:p>
+    <w:p>
+      <w:pPr>
+        <w:pStyle w:val="AbstractText"/>
+      </w:pPr>
+      <w:r>
+        <w:t>This text is an example of what you might write: As part</w:t>
+      </w:r>
+      <w:r>
+        <w:t xml:space="preserve"> </w:t>
+      </w:r>
+      <w:r>
+        <w:t xml:space="preserve">of the George B. Moody </w:t>
+      </w:r>
+      <w:proofErr w:type="spellStart"/>
+      <w:r>
+        <w:t>PhysioNet</w:t>
+      </w:r>
+      <w:proofErr w:type="spellEnd"/>
+      <w:r>
+        <w:t xml:space="preserve"> Challenge 2022, we</w:t>
+      </w:r>
+      <w:r>
+        <w:br/>
+        <w:t>developed a computational approach for identifying abnormal cardiac function from phonocardiograms (PCGs).</w:t>
+      </w:r>
+      <w:r>
+        <w:t xml:space="preserve"> </w:t>
+      </w:r>
+      <w:r>
+        <w:t xml:space="preserve">Our team, </w:t>
+      </w:r>
+      <w:proofErr w:type="spellStart"/>
+      <w:r>
+        <w:t>PCGreatest</w:t>
+      </w:r>
+      <w:proofErr w:type="spellEnd"/>
+      <w:r>
+        <w:t>, developed a novel approach that</w:t>
+      </w:r>
+      <w:r>
+        <w:t xml:space="preserve"> </w:t>
+      </w:r>
+      <w:r>
+        <w:t>[insert your novel contribution to the field here]. Our</w:t>
+      </w:r>
+      <w:r>
+        <w:t xml:space="preserve"> </w:t>
+      </w:r>
+      <w:r>
+        <w:t>murmur detection classifier received a weighted accuracy</w:t>
+      </w:r>
+      <w:r>
+        <w:t xml:space="preserve"> </w:t>
+      </w:r>
+      <w:r>
+        <w:t>score of 0.55 (ranked 30th out of 100 teams) and Challenge</w:t>
+      </w:r>
+      <w:r>
+        <w:t xml:space="preserve"> </w:t>
+      </w:r>
+      <w:r>
+        <w:t>cost score of 12345 (ranked 25th out of 100 teams) on the</w:t>
+      </w:r>
+      <w:r>
+        <w:t xml:space="preserve"> </w:t>
+      </w:r>
+      <w:r>
+        <w:t>hidden validation set (replace with ‘hidden test set’ later).</w:t>
+      </w:r>
+      <w:r>
+        <w:t xml:space="preserve"> </w:t>
+      </w:r>
+      <w:r>
+        <w:t>Please write your results in the same way!</w:t>
+      </w:r>
+    </w:p>
+    <w:p>
+      <w:pPr>
+        <w:pStyle w:val="AbstractText"/>
+      </w:pPr>
+      <w:r>
+        <w:t>This abstract is too long! Make your abstract shorter</w:t>
+      </w:r>
+      <w:r>
         <w:t>.</w:t>
       </w:r>
     </w:p>
     <w:p>
       <w:pPr>
         <w:pStyle w:val="AbstractText"/>
-        <w:rPr>
-          <w:lang w:val="en-GB"/>
-        </w:rPr>
-      </w:pPr>
-      <w:r>
-        <w:rPr>
-          <w:lang w:val="en-GB"/>
-        </w:rPr>
-        <w:t xml:space="preserve">Please do </w:t>
-      </w:r>
-      <w:r>
-        <w:rPr>
-          <w:b/>
-          <w:bCs/>
-          <w:lang w:val="en-GB"/>
-        </w:rPr>
-        <w:t>not</w:t>
-      </w:r>
-      <w:r>
-        <w:rPr>
-          <w:lang w:val="en-GB"/>
-        </w:rPr>
-        <w:t xml:space="preserve"> describe the data, objective, scoring, organization and structure, or other details of the Challenge. The paper from the organizers of the Challenge describes these things so that you can focus on your approach. Your abstract should indicate that your article concerns the </w:t>
-      </w:r>
-      <w:r>
-        <w:rPr>
-          <w:lang w:val="en-GB"/>
-        </w:rPr>
-        <w:t>‘</w:t>
-      </w:r>
-      <w:r>
-        <w:rPr>
-          <w:lang w:val="en-GB"/>
-        </w:rPr>
-        <w:t>Will Two Do? Varying Dimensions in Electrocardiography: The PhysioNet/Computing in Cardiology Challenge 2021</w:t>
-      </w:r>
-      <w:r>
-        <w:rPr>
-          <w:lang w:val="en-GB"/>
-        </w:rPr>
-        <w:t>’</w:t>
-      </w:r>
-      <w:r>
-        <w:rPr>
-          <w:lang w:val="en-GB"/>
-        </w:rPr>
-        <w:t>, but it should not say more about the Challenge beyond that. Instead, it should describe your specific work and contributions and highlight the key issues that you encountered and how you addressed them</w:t>
-      </w:r>
-      <w:r>
-        <w:rPr>
-          <w:lang w:val="en-GB"/>
-        </w:rPr>
-        <w:t>.</w:t>
-      </w:r>
-    </w:p>
-    <w:p>
-      <w:pPr>
-        <w:pStyle w:val="AbstractText"/>
-        <w:rPr>
-          <w:lang w:val="en-GB"/>
-        </w:rPr>
-      </w:pPr>
-      <w:r>
-        <w:rPr>
-          <w:lang w:val="en-GB"/>
-        </w:rPr>
-        <w:t xml:space="preserve">This text is an example of what you might write: As part of the PhysioNet/Computing in Cardiology Challenge 2021, we developed a computational approach for identifying cardiac abnormalities from reduced-lead electrocardiograms (ECG). Our team, </w:t>
-      </w:r>
-      <w:proofErr w:type="spellStart"/>
-      <w:r>
-        <w:rPr>
-          <w:lang w:val="en-GB"/>
-        </w:rPr>
-        <w:t>ECGreatest</w:t>
-      </w:r>
-      <w:proofErr w:type="spellEnd"/>
-      <w:r>
-        <w:rPr>
-          <w:lang w:val="en-GB"/>
-        </w:rPr>
-        <w:t>, developed a novel approach that</w:t>
-      </w:r>
-      <w:r>
-        <w:rPr>
-          <w:lang w:val="en-GB"/>
-        </w:rPr>
-        <w:t xml:space="preserve"> [insert your novel contribution to the field here]</w:t>
-      </w:r>
-      <w:r>
-        <w:rPr>
-          <w:lang w:val="en-GB"/>
-        </w:rPr>
-        <w:t xml:space="preserve">. Our classifiers received scores of 0.555, 0.444, 0.333, 0.222, and 0.111 (ranked 30th, 35th, 40th, 45th, and 50th out of 100 teams) for the 12-lead, 6-lead, 4-lead, 3-lead, and 2-lead versions of the hidden validation set (replace with </w:t>
-      </w:r>
-      <w:r>
-        <w:rPr>
-          <w:lang w:val="en-GB"/>
-        </w:rPr>
-        <w:t>‘</w:t>
-      </w:r>
-      <w:r>
-        <w:rPr>
-          <w:lang w:val="en-GB"/>
-        </w:rPr>
-        <w:t>hidden test set</w:t>
-      </w:r>
-      <w:r>
-        <w:rPr>
-          <w:lang w:val="en-GB"/>
-        </w:rPr>
-        <w:t>’</w:t>
-      </w:r>
-      <w:r>
-        <w:rPr>
-          <w:lang w:val="en-GB"/>
-        </w:rPr>
-        <w:t xml:space="preserve"> later) with the Challenge evaluation metric. Please write your results in the same way!</w:t>
-      </w:r>
-    </w:p>
-    <w:p>
-      <w:pPr>
-        <w:pStyle w:val="AbstractText"/>
-        <w:rPr>
-          <w:lang w:val="en-GB"/>
-        </w:rPr>
-      </w:pPr>
-      <w:r>
-        <w:rPr>
-          <w:lang w:val="en-GB"/>
-        </w:rPr>
-        <w:t>This abstract is too long! Make your abstract shorter.</w:t>
-      </w:r>
+      </w:pPr>
       <w:r>
         <w:rPr>
           <w:lang w:val="en-GB"/>
@@ -485,15 +536,17 @@
           <w:tab w:val="left" w:pos="4320"/>
         </w:tabs>
         <w:ind w:firstLine="224"/>
-        <w:rPr>
-          <w:lang w:val="en-GB"/>
-        </w:rPr>
-      </w:pPr>
-      <w:r>
-        <w:rPr>
-          <w:lang w:val="en-GB"/>
-        </w:rPr>
-        <w:t>Be brief. Save space for the Methods section. You can write something like the following text, but do not use the following text verbatim.</w:t>
+      </w:pPr>
+      <w:r>
+        <w:t>Be brief. Save space for the Methods section. You can</w:t>
+      </w:r>
+      <w:r>
+        <w:br/>
+        <w:t>write something like the following text, but do not use the</w:t>
+      </w:r>
+      <w:r>
+        <w:br/>
+        <w:t>following text verbatim.</w:t>
       </w:r>
     </w:p>
     <w:p>
@@ -510,15 +563,54 @@
           <w:tab w:val="left" w:pos="4320"/>
         </w:tabs>
         <w:ind w:firstLine="224"/>
-        <w:rPr>
-          <w:lang w:val="en-GB"/>
-        </w:rPr>
-      </w:pPr>
-      <w:r>
-        <w:rPr>
-          <w:lang w:val="en-GB"/>
-        </w:rPr>
-        <w:t>Cardiovascular disease is the leading cause of death worldwide [1]. Different cardiovascular diseases have different causes and require different interventions, and the electrocardiogram (ECG) is an essential tool for screening and diagnosing cardiac electrical abnormalities [2]. The PhysioNet/Computing in Cardiology Challenge 2021 focused on automated, open-source approaches for classifying cardiac abnormalities from reduced-lead ECGs [3-5]. Our best entry in the Challenge used applied theoretical computing to identify....</w:t>
+      </w:pPr>
+      <w:r>
+        <w:t>The echocardiogram is a routine diagnostic screening</w:t>
+      </w:r>
+      <w:r>
+        <w:br/>
+        <w:t>tool for detecting abnormal cardiac function and structure, but the phonocardiogram allows accessible screening in resource-constrained environments. The George B.</w:t>
+      </w:r>
+      <w:r>
+        <w:br/>
+        <w:t xml:space="preserve">Moody </w:t>
+      </w:r>
+      <w:proofErr w:type="spellStart"/>
+      <w:r>
+        <w:t>PhysioNet</w:t>
+      </w:r>
+      <w:proofErr w:type="spellEnd"/>
+      <w:r>
+        <w:t xml:space="preserve"> Challenge focused on automated, open-</w:t>
+      </w:r>
+      <w:r>
+        <w:br/>
+        <w:t>source approaches for classifying abnormal cardiac function from reduced-lead ECGs [1, 2]. Our best entry in the</w:t>
+      </w:r>
+      <w:r>
+        <w:t xml:space="preserve"> </w:t>
+      </w:r>
+      <w:r>
+        <w:t>Challenge applied high-order Runge-</w:t>
+      </w:r>
+      <w:proofErr w:type="spellStart"/>
+      <w:r>
+        <w:t>Kutta</w:t>
+      </w:r>
+      <w:proofErr w:type="spellEnd"/>
+      <w:r>
+        <w:t xml:space="preserve"> discontinuous</w:t>
+      </w:r>
+      <w:r>
+        <w:t xml:space="preserve"> </w:t>
+      </w:r>
+      <w:proofErr w:type="spellStart"/>
+      <w:r>
+        <w:t>Galerkin</w:t>
+      </w:r>
+      <w:proofErr w:type="spellEnd"/>
+      <w:r>
+        <w:t xml:space="preserve"> (RKDG) methods to....</w:t>
       </w:r>
     </w:p>
     <w:p>
@@ -535,15 +627,21 @@
           <w:tab w:val="left" w:pos="4320"/>
         </w:tabs>
         <w:ind w:firstLine="224"/>
-        <w:rPr>
-          <w:lang w:val="en-GB"/>
-        </w:rPr>
-      </w:pPr>
-      <w:r>
-        <w:rPr>
-          <w:lang w:val="en-GB"/>
-        </w:rPr>
-        <w:t>Do not describe the Challenge beyond the detail found in the above paragraph. Do not provide details about your method in the introduction. Do not include results in the introduction.</w:t>
+      </w:pPr>
+      <w:r>
+        <w:t>Do not describe the Challenge beyond the detail found</w:t>
+      </w:r>
+      <w:r>
+        <w:br/>
+        <w:t>in the above paragraph. Do not provide details about your</w:t>
+      </w:r>
+      <w:r>
+        <w:br/>
+        <w:t>method in the introduction. Do not include results for your</w:t>
+      </w:r>
+      <w:r>
+        <w:br/>
+        <w:t>method in the introduction.</w:t>
       </w:r>
     </w:p>
     <w:p>
@@ -565,214 +663,64 @@
         </w:rPr>
       </w:pPr>
       <w:r>
-        <w:rPr>
-          <w:lang w:val="en-GB"/>
-        </w:rPr>
-        <w:t>Be sure to cite [4, 5]. This is very important, or no one will know what you are doing. The above references are the definitive description of the Challeng</w:t>
-      </w:r>
-      <w:r>
-        <w:rPr>
-          <w:lang w:val="en-GB"/>
-        </w:rPr>
-        <w:t>e</w:t>
-      </w:r>
-      <w:r>
-        <w:rPr>
-          <w:rStyle w:val="FootnoteReference"/>
-          <w:lang w:val="en-GB"/>
-        </w:rPr>
-        <w:footnoteReference w:id="1"/>
-      </w:r>
-      <w:r>
-        <w:rPr>
-          <w:lang w:val="en-GB"/>
-        </w:rPr>
-        <w:t xml:space="preserve">. </w:t>
-      </w:r>
-    </w:p>
-    <w:p>
-      <w:pPr>
-        <w:tabs>
-          <w:tab w:val="left" w:pos="-720"/>
-          <w:tab w:val="left" w:pos="0"/>
-          <w:tab w:val="left" w:pos="224"/>
-          <w:tab w:val="left" w:pos="720"/>
-          <w:tab w:val="left" w:pos="1440"/>
-          <w:tab w:val="left" w:pos="2160"/>
-          <w:tab w:val="left" w:pos="2880"/>
-          <w:tab w:val="left" w:pos="3600"/>
-          <w:tab w:val="left" w:pos="4320"/>
-        </w:tabs>
-        <w:ind w:firstLine="224"/>
-        <w:rPr>
-          <w:lang w:val="en-GB"/>
-        </w:rPr>
-      </w:pPr>
-      <w:r>
-        <w:rPr>
-          <w:lang w:val="en-GB"/>
-        </w:rPr>
-        <w:t xml:space="preserve">Be sure to cite </w:t>
-      </w:r>
-      <w:r>
-        <w:rPr>
-          <w:lang w:val="en-GB"/>
-        </w:rPr>
-        <w:t>[6]</w:t>
-      </w:r>
-      <w:r>
-        <w:rPr>
-          <w:lang w:val="en-GB"/>
-        </w:rPr>
-        <w:t xml:space="preserve"> for the CPSC database, </w:t>
-      </w:r>
-      <w:r>
-        <w:rPr>
-          <w:lang w:val="en-GB"/>
-        </w:rPr>
-        <w:t>[7]</w:t>
-      </w:r>
-      <w:r>
-        <w:rPr>
-          <w:lang w:val="en-GB"/>
-        </w:rPr>
-        <w:t xml:space="preserve"> for the INCART database, </w:t>
-      </w:r>
-      <w:r>
-        <w:rPr>
-          <w:lang w:val="en-GB"/>
-        </w:rPr>
-        <w:t>[8]</w:t>
-      </w:r>
-      <w:r>
-        <w:rPr>
-          <w:lang w:val="en-GB"/>
-        </w:rPr>
-        <w:t xml:space="preserve"> for the PTB database, </w:t>
-      </w:r>
-      <w:r>
-        <w:rPr>
-          <w:lang w:val="en-GB"/>
-        </w:rPr>
-        <w:t>[9]</w:t>
-      </w:r>
-      <w:r>
-        <w:rPr>
-          <w:lang w:val="en-GB"/>
-        </w:rPr>
-        <w:t xml:space="preserve"> for the PTB-XL database, </w:t>
-      </w:r>
-      <w:r>
-        <w:rPr>
-          <w:lang w:val="en-GB"/>
-        </w:rPr>
-        <w:t>[10]</w:t>
-      </w:r>
-      <w:r>
-        <w:rPr>
-          <w:lang w:val="en-GB"/>
-        </w:rPr>
-        <w:t xml:space="preserve"> for the Chapman-Shaoxing Database, </w:t>
-      </w:r>
-      <w:r>
-        <w:rPr>
-          <w:lang w:val="en-GB"/>
-        </w:rPr>
-        <w:t>[11]</w:t>
-      </w:r>
-      <w:r>
-        <w:rPr>
-          <w:lang w:val="en-GB"/>
-        </w:rPr>
-        <w:t xml:space="preserve"> for the Ningbo Database, and </w:t>
-      </w:r>
-      <w:r>
-        <w:rPr>
-          <w:lang w:val="en-GB"/>
-        </w:rPr>
-        <w:t>[4, 5]</w:t>
-      </w:r>
-      <w:r>
-        <w:rPr>
-          <w:lang w:val="en-GB"/>
-        </w:rPr>
-        <w:t xml:space="preserve"> for the other databases. The availability of these databases made the Challenge possible. You can and should refer to </w:t>
-      </w:r>
-      <w:r>
-        <w:rPr>
-          <w:lang w:val="en-GB"/>
-        </w:rPr>
-        <w:t>[4, 5]</w:t>
-      </w:r>
-      <w:r>
-        <w:rPr>
-          <w:lang w:val="en-GB"/>
-        </w:rPr>
-        <w:t xml:space="preserve"> instead of describing the data so that you can focus on your methodology.</w:t>
-      </w:r>
-    </w:p>
-    <w:p>
-      <w:pPr>
-        <w:tabs>
-          <w:tab w:val="left" w:pos="-720"/>
-          <w:tab w:val="left" w:pos="0"/>
-          <w:tab w:val="left" w:pos="224"/>
-          <w:tab w:val="left" w:pos="720"/>
-          <w:tab w:val="left" w:pos="1440"/>
-          <w:tab w:val="left" w:pos="2160"/>
-          <w:tab w:val="left" w:pos="2880"/>
-          <w:tab w:val="left" w:pos="3600"/>
-          <w:tab w:val="left" w:pos="4320"/>
-        </w:tabs>
-        <w:ind w:firstLine="224"/>
-        <w:rPr>
-          <w:lang w:val="en-GB"/>
-        </w:rPr>
-      </w:pPr>
-      <w:r>
-        <w:rPr>
-          <w:lang w:val="en-GB"/>
-        </w:rPr>
-        <w:t>Do not cite a URL, website, preprint, or any other reference to describe the Challenge. It is better to refer to a single, consistent description of the Challenge and focus on describing your approach than to have many slightly different descriptions of the Challenge and leave out the details of your approach.</w:t>
-      </w:r>
-    </w:p>
-    <w:p>
-      <w:pPr>
-        <w:tabs>
-          <w:tab w:val="left" w:pos="-720"/>
-          <w:tab w:val="left" w:pos="0"/>
-          <w:tab w:val="left" w:pos="224"/>
-          <w:tab w:val="left" w:pos="720"/>
-          <w:tab w:val="left" w:pos="1440"/>
-          <w:tab w:val="left" w:pos="2160"/>
-          <w:tab w:val="left" w:pos="2880"/>
-          <w:tab w:val="left" w:pos="3600"/>
-          <w:tab w:val="left" w:pos="4320"/>
-        </w:tabs>
-        <w:ind w:firstLine="224"/>
-        <w:rPr>
-          <w:lang w:val="en-GB"/>
-        </w:rPr>
-      </w:pPr>
-    </w:p>
-    <w:p>
-      <w:pPr>
-        <w:tabs>
-          <w:tab w:val="left" w:pos="-720"/>
-          <w:tab w:val="left" w:pos="0"/>
-          <w:tab w:val="left" w:pos="224"/>
-          <w:tab w:val="left" w:pos="720"/>
-          <w:tab w:val="left" w:pos="1440"/>
-          <w:tab w:val="left" w:pos="2160"/>
-          <w:tab w:val="left" w:pos="2880"/>
-          <w:tab w:val="left" w:pos="3600"/>
-          <w:tab w:val="left" w:pos="4320"/>
-        </w:tabs>
-        <w:ind w:firstLine="224"/>
-        <w:rPr>
-          <w:lang w:val="en-GB"/>
-        </w:rPr>
-      </w:pPr>
+        <w:t>Be sure to cite [2] for the Challenge description. This</w:t>
+      </w:r>
+      <w:r>
+        <w:br/>
+        <w:t>reference is the definitive description of the Challenge, and</w:t>
+      </w:r>
+      <w:r>
+        <w:br/>
+        <w:t>you should refer to [2] instead of describing the Challenge</w:t>
+      </w:r>
+      <w:r>
+        <w:br/>
+        <w:t>structure so that you can focus on your approach.</w:t>
+      </w:r>
+      <w:r>
+        <w:br/>
+        <w:t>Be sure to cite [3] for the Challenge data. The availability of this database made the Challenge possible, and you</w:t>
+      </w:r>
+      <w:r>
+        <w:br/>
+        <w:t>should refer to [2, 3] instead of describing the Challenge</w:t>
+      </w:r>
+      <w:r>
+        <w:br/>
+        <w:t>data so that you can focus on your approach.</w:t>
+      </w:r>
+      <w:r>
+        <w:br/>
+        <w:t>Do not cite a URL, a website</w:t>
+      </w:r>
+      <w:r>
+        <w:t>,</w:t>
+      </w:r>
+      <w:r>
+        <w:t xml:space="preserve"> or any other reference to</w:t>
+      </w:r>
+      <w:r>
+        <w:br/>
+        <w:t>describe the Challenge. It is better to refer to a single,</w:t>
+      </w:r>
+      <w:r>
+        <w:br/>
+        <w:t>consistent description of the Challenge and focus on de-</w:t>
+      </w:r>
+      <w:r>
+        <w:br/>
+        <w:t>scribing your approach than to have many slightly different descriptions of the Challenge and leave out the details</w:t>
+      </w:r>
+      <w:r>
+        <w:br/>
+        <w:t>of your approach</w:t>
+      </w:r>
+      <w:r>
+        <w:rPr>
+          <w:lang w:val="en-GB"/>
+        </w:rPr>
+        <w:t>.</w:t>
+      </w:r>
     </w:p>
     <w:p>
       <w:pPr>
@@ -786,6 +734,7 @@
           <w:noProof/>
           <w:lang w:val="en-GB"/>
         </w:rPr>
+        <w:lastRenderedPageBreak/>
         <mc:AlternateContent>
           <mc:Choice Requires="wpg">
             <w:drawing>
@@ -1935,7 +1884,7 @@
           <w:rStyle w:val="FootnoteReference"/>
           <w:lang w:val="en-GB"/>
         </w:rPr>
-        <w:footnoteReference w:id="2"/>
+        <w:footnoteReference w:id="1"/>
       </w:r>
     </w:p>
     <w:p>
@@ -2735,11 +2684,23 @@
         <w:ind w:firstLine="224"/>
       </w:pPr>
       <w:r>
-        <w:t xml:space="preserve">You should include a table (see Table 2) to summarize your results. Follow the guidelines detailed in the methods. Comparing your results to others in the field is important, and this should be updated after the final scores are released. Please do not change the format of the table so that your readers can easily compare your results with </w:t>
+        <w:t>You should include table</w:t>
+      </w:r>
+      <w:r>
+        <w:t>s</w:t>
+      </w:r>
+      <w:r>
+        <w:t xml:space="preserve"> (see Table 2</w:t>
+      </w:r>
+      <w:r>
+        <w:t xml:space="preserve"> and 3</w:t>
+      </w:r>
+      <w:r>
+        <w:t xml:space="preserve">) to summarize your results. Follow the guidelines detailed in the methods. Comparing your results to others in the field is important, and this should be updated after the final scores are released. Please do not change the format of the </w:t>
       </w:r>
       <w:r>
         <w:lastRenderedPageBreak/>
-        <w:t>other papers</w:t>
+        <w:t>table so that your readers can easily compare your results with other papers</w:t>
       </w:r>
       <w:r>
         <w:t>.</w:t>
@@ -2750,12 +2711,18 @@
         <w:ind w:firstLine="224"/>
       </w:pPr>
       <w:r>
-        <w:t>Do not discuss your results here -- save interpretation for the next section.</w:t>
+        <w:t xml:space="preserve">Do not discuss your results here </w:t>
+      </w:r>
+      <w:r>
+        <w:t>–</w:t>
+      </w:r>
+      <w:r>
+        <w:t xml:space="preserve"> save interpretation for the next section.</w:t>
       </w:r>
     </w:p>
     <w:tbl>
       <w:tblPr>
-        <w:tblW w:w="4753" w:type="dxa"/>
+        <w:tblW w:w="3687" w:type="dxa"/>
         <w:jc w:val="center"/>
         <w:tblBorders>
           <w:top w:val="single" w:sz="12" w:space="0" w:color="808080"/>
@@ -2768,11 +2735,10 @@
         <w:tblLook w:val="0020" w:firstRow="1" w:lastRow="0" w:firstColumn="0" w:lastColumn="0" w:noHBand="0" w:noVBand="0"/>
       </w:tblPr>
       <w:tblGrid>
-        <w:gridCol w:w="822"/>
-        <w:gridCol w:w="1129"/>
-        <w:gridCol w:w="1134"/>
-        <w:gridCol w:w="707"/>
-        <w:gridCol w:w="961"/>
+        <w:gridCol w:w="1026"/>
+        <w:gridCol w:w="1098"/>
+        <w:gridCol w:w="635"/>
+        <w:gridCol w:w="928"/>
       </w:tblGrid>
       <w:tr>
         <w:trPr>
@@ -2780,7 +2746,7 @@
         </w:trPr>
         <w:tc>
           <w:tcPr>
-            <w:tcW w:w="822" w:type="dxa"/>
+            <w:tcW w:w="1026" w:type="dxa"/>
             <w:tcBorders>
               <w:top w:val="nil"/>
               <w:bottom w:val="single" w:sz="6" w:space="0" w:color="808080"/>
@@ -2799,13 +2765,13 @@
               <w:rPr>
                 <w:lang w:val="en-GB"/>
               </w:rPr>
-              <w:t xml:space="preserve">Leads </w:t>
+              <w:t>Training</w:t>
             </w:r>
           </w:p>
         </w:tc>
         <w:tc>
           <w:tcPr>
-            <w:tcW w:w="1129" w:type="dxa"/>
+            <w:tcW w:w="1098" w:type="dxa"/>
             <w:tcBorders>
               <w:top w:val="nil"/>
               <w:left w:val="single" w:sz="4" w:space="0" w:color="auto"/>
@@ -2825,13 +2791,13 @@
               <w:rPr>
                 <w:lang w:val="en-GB"/>
               </w:rPr>
-              <w:t>Training</w:t>
+              <w:t>Validation</w:t>
             </w:r>
           </w:p>
         </w:tc>
         <w:tc>
           <w:tcPr>
-            <w:tcW w:w="1134" w:type="dxa"/>
+            <w:tcW w:w="635" w:type="dxa"/>
             <w:tcBorders>
               <w:top w:val="nil"/>
               <w:left w:val="single" w:sz="4" w:space="0" w:color="auto"/>
@@ -2851,13 +2817,374 @@
               <w:rPr>
                 <w:lang w:val="en-GB"/>
               </w:rPr>
-              <w:t>Validation</w:t>
+              <w:t>Test</w:t>
             </w:r>
           </w:p>
         </w:tc>
         <w:tc>
           <w:tcPr>
-            <w:tcW w:w="707" w:type="dxa"/>
+            <w:tcW w:w="928" w:type="dxa"/>
+            <w:tcBorders>
+              <w:top w:val="nil"/>
+              <w:left w:val="single" w:sz="4" w:space="0" w:color="auto"/>
+              <w:bottom w:val="single" w:sz="6" w:space="0" w:color="808080"/>
+            </w:tcBorders>
+          </w:tcPr>
+          <w:p>
+            <w:pPr>
+              <w:pStyle w:val="Table"/>
+              <w:jc w:val="right"/>
+              <w:rPr>
+                <w:lang w:val="en-GB"/>
+              </w:rPr>
+            </w:pPr>
+            <w:r>
+              <w:rPr>
+                <w:lang w:val="en-GB"/>
+              </w:rPr>
+              <w:t>Ranking</w:t>
+            </w:r>
+          </w:p>
+        </w:tc>
+      </w:tr>
+      <w:tr>
+        <w:trPr>
+          <w:jc w:val="center"/>
+        </w:trPr>
+        <w:tc>
+          <w:tcPr>
+            <w:tcW w:w="1026" w:type="dxa"/>
+            <w:tcBorders>
+              <w:bottom w:val="single" w:sz="12" w:space="0" w:color="808080"/>
+              <w:right w:val="single" w:sz="4" w:space="0" w:color="auto"/>
+            </w:tcBorders>
+          </w:tcPr>
+          <w:p>
+            <w:pPr>
+              <w:pStyle w:val="Table"/>
+              <w:jc w:val="right"/>
+              <w:rPr>
+                <w:lang w:val="en-GB"/>
+              </w:rPr>
+            </w:pPr>
+            <w:r>
+              <w:rPr>
+                <w:lang w:val="en-GB"/>
+              </w:rPr>
+              <w:t>0.</w:t>
+            </w:r>
+            <w:r>
+              <w:rPr>
+                <w:lang w:val="en-GB"/>
+              </w:rPr>
+              <w:t>56</w:t>
+            </w:r>
+            <w:r>
+              <w:rPr>
+                <w:lang w:val="en-GB"/>
+              </w:rPr>
+              <w:t>±0.0</w:t>
+            </w:r>
+            <w:r>
+              <w:rPr>
+                <w:lang w:val="en-GB"/>
+              </w:rPr>
+              <w:t>2</w:t>
+            </w:r>
+          </w:p>
+        </w:tc>
+        <w:tc>
+          <w:tcPr>
+            <w:tcW w:w="1098" w:type="dxa"/>
+            <w:tcBorders>
+              <w:left w:val="single" w:sz="4" w:space="0" w:color="auto"/>
+              <w:bottom w:val="single" w:sz="12" w:space="0" w:color="808080"/>
+              <w:right w:val="single" w:sz="4" w:space="0" w:color="auto"/>
+            </w:tcBorders>
+          </w:tcPr>
+          <w:p>
+            <w:pPr>
+              <w:pStyle w:val="Table"/>
+              <w:jc w:val="right"/>
+              <w:rPr>
+                <w:lang w:val="en-GB"/>
+              </w:rPr>
+            </w:pPr>
+            <w:r>
+              <w:rPr>
+                <w:lang w:val="en-GB"/>
+              </w:rPr>
+              <w:t>0.</w:t>
+            </w:r>
+            <w:r>
+              <w:rPr>
+                <w:lang w:val="en-GB"/>
+              </w:rPr>
+              <w:t>57</w:t>
+            </w:r>
+          </w:p>
+        </w:tc>
+        <w:tc>
+          <w:tcPr>
+            <w:tcW w:w="635" w:type="dxa"/>
+            <w:tcBorders>
+              <w:left w:val="single" w:sz="4" w:space="0" w:color="auto"/>
+              <w:bottom w:val="single" w:sz="12" w:space="0" w:color="808080"/>
+              <w:right w:val="single" w:sz="4" w:space="0" w:color="auto"/>
+            </w:tcBorders>
+          </w:tcPr>
+          <w:p>
+            <w:pPr>
+              <w:pStyle w:val="Table"/>
+              <w:jc w:val="right"/>
+              <w:rPr>
+                <w:lang w:val="en-GB"/>
+              </w:rPr>
+            </w:pPr>
+            <w:r>
+              <w:rPr>
+                <w:lang w:val="en-GB"/>
+              </w:rPr>
+              <w:t>0.55</w:t>
+            </w:r>
+          </w:p>
+        </w:tc>
+        <w:tc>
+          <w:tcPr>
+            <w:tcW w:w="928" w:type="dxa"/>
+            <w:tcBorders>
+              <w:left w:val="single" w:sz="4" w:space="0" w:color="auto"/>
+              <w:bottom w:val="single" w:sz="12" w:space="0" w:color="808080"/>
+            </w:tcBorders>
+          </w:tcPr>
+          <w:p>
+            <w:pPr>
+              <w:pStyle w:val="Table"/>
+              <w:keepNext/>
+              <w:jc w:val="right"/>
+              <w:rPr>
+                <w:lang w:val="en-GB"/>
+              </w:rPr>
+            </w:pPr>
+            <w:r>
+              <w:rPr>
+                <w:lang w:val="en-GB"/>
+              </w:rPr>
+              <w:t>30/100</w:t>
+            </w:r>
+          </w:p>
+        </w:tc>
+      </w:tr>
+    </w:tbl>
+    <w:p>
+      <w:pPr>
+        <w:pStyle w:val="Caption"/>
+        <w:ind w:firstLine="0"/>
+        <w:rPr>
+          <w:i w:val="0"/>
+          <w:iCs w:val="0"/>
+          <w:color w:val="000000" w:themeColor="text1"/>
+          <w:sz w:val="20"/>
+          <w:szCs w:val="20"/>
+          <w:lang w:val="en-GB"/>
+        </w:rPr>
+      </w:pPr>
+      <w:r>
+        <w:rPr>
+          <w:i w:val="0"/>
+          <w:iCs w:val="0"/>
+          <w:color w:val="000000" w:themeColor="text1"/>
+          <w:sz w:val="20"/>
+          <w:szCs w:val="20"/>
+        </w:rPr>
+        <w:t>Table</w:t>
+      </w:r>
+      <w:r>
+        <w:rPr>
+          <w:i w:val="0"/>
+          <w:iCs w:val="0"/>
+          <w:color w:val="000000" w:themeColor="text1"/>
+          <w:sz w:val="20"/>
+          <w:szCs w:val="20"/>
+        </w:rPr>
+        <w:t xml:space="preserve"> 2</w:t>
+      </w:r>
+      <w:r>
+        <w:rPr>
+          <w:i w:val="0"/>
+          <w:iCs w:val="0"/>
+          <w:color w:val="000000" w:themeColor="text1"/>
+          <w:sz w:val="20"/>
+          <w:szCs w:val="20"/>
+        </w:rPr>
+        <w:t xml:space="preserve">. Weighted accuracy metric scores (official Challenge score) for our final selected entry (team </w:t>
+      </w:r>
+      <w:proofErr w:type="spellStart"/>
+      <w:r>
+        <w:rPr>
+          <w:i w:val="0"/>
+          <w:iCs w:val="0"/>
+          <w:color w:val="000000" w:themeColor="text1"/>
+          <w:sz w:val="20"/>
+          <w:szCs w:val="20"/>
+        </w:rPr>
+        <w:t>PCGreatest</w:t>
+      </w:r>
+      <w:proofErr w:type="spellEnd"/>
+      <w:r>
+        <w:rPr>
+          <w:i w:val="0"/>
+          <w:iCs w:val="0"/>
+          <w:color w:val="000000" w:themeColor="text1"/>
+          <w:sz w:val="20"/>
+          <w:szCs w:val="20"/>
+        </w:rPr>
+        <w:t>)</w:t>
+      </w:r>
+      <w:r>
+        <w:rPr>
+          <w:i w:val="0"/>
+          <w:iCs w:val="0"/>
+          <w:color w:val="000000" w:themeColor="text1"/>
+          <w:sz w:val="20"/>
+          <w:szCs w:val="20"/>
+        </w:rPr>
+        <w:t xml:space="preserve"> </w:t>
+      </w:r>
+      <w:r>
+        <w:rPr>
+          <w:i w:val="0"/>
+          <w:iCs w:val="0"/>
+          <w:color w:val="000000" w:themeColor="text1"/>
+          <w:sz w:val="20"/>
+          <w:szCs w:val="20"/>
+        </w:rPr>
+        <w:t>for the murmur detection task, including the ranking of our</w:t>
+      </w:r>
+      <w:r>
+        <w:rPr>
+          <w:i w:val="0"/>
+          <w:iCs w:val="0"/>
+          <w:color w:val="000000" w:themeColor="text1"/>
+          <w:sz w:val="20"/>
+          <w:szCs w:val="20"/>
+        </w:rPr>
+        <w:t xml:space="preserve"> </w:t>
+      </w:r>
+      <w:r>
+        <w:rPr>
+          <w:i w:val="0"/>
+          <w:iCs w:val="0"/>
+          <w:color w:val="000000" w:themeColor="text1"/>
+          <w:sz w:val="20"/>
+          <w:szCs w:val="20"/>
+        </w:rPr>
+        <w:t>team on the hidden test set. We used 5-fold cross validation</w:t>
+      </w:r>
+      <w:r>
+        <w:rPr>
+          <w:i w:val="0"/>
+          <w:iCs w:val="0"/>
+          <w:color w:val="000000" w:themeColor="text1"/>
+          <w:sz w:val="20"/>
+          <w:szCs w:val="20"/>
+        </w:rPr>
+        <w:t xml:space="preserve"> </w:t>
+      </w:r>
+      <w:r>
+        <w:rPr>
+          <w:i w:val="0"/>
+          <w:iCs w:val="0"/>
+          <w:color w:val="000000" w:themeColor="text1"/>
+          <w:sz w:val="20"/>
+          <w:szCs w:val="20"/>
+        </w:rPr>
+        <w:t>on the public training set, repeated scoring on the hidden</w:t>
+      </w:r>
+      <w:r>
+        <w:rPr>
+          <w:i w:val="0"/>
+          <w:iCs w:val="0"/>
+          <w:color w:val="000000" w:themeColor="text1"/>
+          <w:sz w:val="20"/>
+          <w:szCs w:val="20"/>
+        </w:rPr>
+        <w:t xml:space="preserve"> </w:t>
+      </w:r>
+      <w:r>
+        <w:rPr>
+          <w:i w:val="0"/>
+          <w:iCs w:val="0"/>
+          <w:color w:val="000000" w:themeColor="text1"/>
+          <w:sz w:val="20"/>
+          <w:szCs w:val="20"/>
+        </w:rPr>
+        <w:t>validation set, and one-time scoring on the hidden test set</w:t>
+      </w:r>
+      <w:r>
+        <w:rPr>
+          <w:i w:val="0"/>
+          <w:iCs w:val="0"/>
+          <w:color w:val="000000" w:themeColor="text1"/>
+          <w:sz w:val="20"/>
+          <w:szCs w:val="20"/>
+          <w:lang w:val="en-GB"/>
+        </w:rPr>
+        <w:t>.</w:t>
+      </w:r>
+    </w:p>
+    <w:tbl>
+      <w:tblPr>
+        <w:tblW w:w="3687" w:type="dxa"/>
+        <w:jc w:val="center"/>
+        <w:tblBorders>
+          <w:top w:val="single" w:sz="12" w:space="0" w:color="808080"/>
+          <w:left w:val="nil"/>
+          <w:bottom w:val="single" w:sz="12" w:space="0" w:color="808080"/>
+          <w:right w:val="nil"/>
+          <w:insideH w:val="nil"/>
+          <w:insideV w:val="nil"/>
+        </w:tblBorders>
+        <w:tblLook w:val="0020" w:firstRow="1" w:lastRow="0" w:firstColumn="0" w:lastColumn="0" w:noHBand="0" w:noVBand="0"/>
+      </w:tblPr>
+      <w:tblGrid>
+        <w:gridCol w:w="1126"/>
+        <w:gridCol w:w="1061"/>
+        <w:gridCol w:w="716"/>
+        <w:gridCol w:w="894"/>
+      </w:tblGrid>
+      <w:tr>
+        <w:trPr>
+          <w:jc w:val="center"/>
+        </w:trPr>
+        <w:tc>
+          <w:tcPr>
+            <w:tcW w:w="1026" w:type="dxa"/>
+            <w:tcBorders>
+              <w:top w:val="nil"/>
+              <w:bottom w:val="single" w:sz="6" w:space="0" w:color="808080"/>
+              <w:right w:val="single" w:sz="4" w:space="0" w:color="auto"/>
+            </w:tcBorders>
+          </w:tcPr>
+          <w:p>
+            <w:pPr>
+              <w:pStyle w:val="Table"/>
+              <w:jc w:val="right"/>
+              <w:rPr>
+                <w:lang w:val="en-GB"/>
+              </w:rPr>
+            </w:pPr>
+            <w:r>
+              <w:rPr>
+                <w:lang w:val="en-GB"/>
+              </w:rPr>
+              <w:t>Training</w:t>
+            </w:r>
+          </w:p>
+        </w:tc>
+        <w:tc>
+          <w:tcPr>
+            <w:tcW w:w="1098" w:type="dxa"/>
             <w:tcBorders>
               <w:top w:val="nil"/>
               <w:left w:val="single" w:sz="4" w:space="0" w:color="auto"/>
@@ -2877,13 +3204,39 @@
               <w:rPr>
                 <w:lang w:val="en-GB"/>
               </w:rPr>
+              <w:t>Validation</w:t>
+            </w:r>
+          </w:p>
+        </w:tc>
+        <w:tc>
+          <w:tcPr>
+            <w:tcW w:w="635" w:type="dxa"/>
+            <w:tcBorders>
+              <w:top w:val="nil"/>
+              <w:left w:val="single" w:sz="4" w:space="0" w:color="auto"/>
+              <w:bottom w:val="single" w:sz="6" w:space="0" w:color="808080"/>
+              <w:right w:val="single" w:sz="4" w:space="0" w:color="auto"/>
+            </w:tcBorders>
+          </w:tcPr>
+          <w:p>
+            <w:pPr>
+              <w:pStyle w:val="Table"/>
+              <w:jc w:val="right"/>
+              <w:rPr>
+                <w:lang w:val="en-GB"/>
+              </w:rPr>
+            </w:pPr>
+            <w:r>
+              <w:rPr>
+                <w:lang w:val="en-GB"/>
+              </w:rPr>
               <w:t>Test</w:t>
             </w:r>
           </w:p>
         </w:tc>
         <w:tc>
           <w:tcPr>
-            <w:tcW w:w="961" w:type="dxa"/>
+            <w:tcW w:w="928" w:type="dxa"/>
             <w:tcBorders>
               <w:top w:val="nil"/>
               <w:left w:val="single" w:sz="4" w:space="0" w:color="auto"/>
@@ -2913,504 +3266,7 @@
         </w:trPr>
         <w:tc>
           <w:tcPr>
-            <w:tcW w:w="822" w:type="dxa"/>
-            <w:tcBorders>
-              <w:top w:val="single" w:sz="6" w:space="0" w:color="808080"/>
-              <w:right w:val="single" w:sz="4" w:space="0" w:color="auto"/>
-            </w:tcBorders>
-          </w:tcPr>
-          <w:p>
-            <w:pPr>
-              <w:pStyle w:val="Table"/>
-              <w:jc w:val="right"/>
-              <w:rPr>
-                <w:lang w:val="en-GB"/>
-              </w:rPr>
-            </w:pPr>
-            <w:r>
-              <w:rPr>
-                <w:lang w:val="en-GB"/>
-              </w:rPr>
-              <w:t>12</w:t>
-            </w:r>
-          </w:p>
-        </w:tc>
-        <w:tc>
-          <w:tcPr>
-            <w:tcW w:w="1129" w:type="dxa"/>
-            <w:tcBorders>
-              <w:top w:val="single" w:sz="6" w:space="0" w:color="808080"/>
-              <w:left w:val="single" w:sz="4" w:space="0" w:color="auto"/>
-              <w:right w:val="single" w:sz="4" w:space="0" w:color="auto"/>
-            </w:tcBorders>
-          </w:tcPr>
-          <w:p>
-            <w:pPr>
-              <w:pStyle w:val="Table"/>
-              <w:jc w:val="right"/>
-              <w:rPr>
-                <w:lang w:val="en-GB"/>
-              </w:rPr>
-            </w:pPr>
-            <w:r>
-              <w:rPr>
-                <w:lang w:val="en-GB"/>
-              </w:rPr>
-              <w:t>0.55±0.05</w:t>
-            </w:r>
-          </w:p>
-        </w:tc>
-        <w:tc>
-          <w:tcPr>
-            <w:tcW w:w="1134" w:type="dxa"/>
-            <w:tcBorders>
-              <w:top w:val="single" w:sz="6" w:space="0" w:color="808080"/>
-              <w:left w:val="single" w:sz="4" w:space="0" w:color="auto"/>
-              <w:right w:val="single" w:sz="4" w:space="0" w:color="auto"/>
-            </w:tcBorders>
-          </w:tcPr>
-          <w:p>
-            <w:pPr>
-              <w:pStyle w:val="Table"/>
-              <w:jc w:val="right"/>
-              <w:rPr>
-                <w:lang w:val="en-GB"/>
-              </w:rPr>
-            </w:pPr>
-            <w:r>
-              <w:rPr>
-                <w:lang w:val="en-GB"/>
-              </w:rPr>
-              <w:t>0.50</w:t>
-            </w:r>
-          </w:p>
-        </w:tc>
-        <w:tc>
-          <w:tcPr>
-            <w:tcW w:w="707" w:type="dxa"/>
-            <w:tcBorders>
-              <w:top w:val="single" w:sz="6" w:space="0" w:color="808080"/>
-              <w:left w:val="single" w:sz="4" w:space="0" w:color="auto"/>
-              <w:right w:val="single" w:sz="4" w:space="0" w:color="auto"/>
-            </w:tcBorders>
-          </w:tcPr>
-          <w:p>
-            <w:pPr>
-              <w:pStyle w:val="Table"/>
-              <w:jc w:val="right"/>
-              <w:rPr>
-                <w:lang w:val="en-GB"/>
-              </w:rPr>
-            </w:pPr>
-            <w:r>
-              <w:rPr>
-                <w:lang w:val="en-GB"/>
-              </w:rPr>
-              <w:t>???</w:t>
-            </w:r>
-          </w:p>
-        </w:tc>
-        <w:tc>
-          <w:tcPr>
-            <w:tcW w:w="961" w:type="dxa"/>
-            <w:tcBorders>
-              <w:top w:val="single" w:sz="6" w:space="0" w:color="808080"/>
-              <w:left w:val="single" w:sz="4" w:space="0" w:color="auto"/>
-            </w:tcBorders>
-          </w:tcPr>
-          <w:p>
-            <w:pPr>
-              <w:pStyle w:val="Table"/>
-              <w:jc w:val="right"/>
-              <w:rPr>
-                <w:lang w:val="en-GB"/>
-              </w:rPr>
-            </w:pPr>
-            <w:r>
-              <w:rPr>
-                <w:lang w:val="en-GB"/>
-              </w:rPr>
-              <w:t>???</w:t>
-            </w:r>
-          </w:p>
-        </w:tc>
-      </w:tr>
-      <w:tr>
-        <w:trPr>
-          <w:jc w:val="center"/>
-        </w:trPr>
-        <w:tc>
-          <w:tcPr>
-            <w:tcW w:w="822" w:type="dxa"/>
-            <w:tcBorders>
-              <w:right w:val="single" w:sz="4" w:space="0" w:color="auto"/>
-            </w:tcBorders>
-          </w:tcPr>
-          <w:p>
-            <w:pPr>
-              <w:pStyle w:val="Table"/>
-              <w:jc w:val="right"/>
-              <w:rPr>
-                <w:lang w:val="en-GB"/>
-              </w:rPr>
-            </w:pPr>
-            <w:r>
-              <w:rPr>
-                <w:lang w:val="en-GB"/>
-              </w:rPr>
-              <w:t>6</w:t>
-            </w:r>
-          </w:p>
-        </w:tc>
-        <w:tc>
-          <w:tcPr>
-            <w:tcW w:w="1129" w:type="dxa"/>
-            <w:tcBorders>
-              <w:left w:val="single" w:sz="4" w:space="0" w:color="auto"/>
-              <w:right w:val="single" w:sz="4" w:space="0" w:color="auto"/>
-            </w:tcBorders>
-          </w:tcPr>
-          <w:p>
-            <w:pPr>
-              <w:pStyle w:val="Table"/>
-              <w:jc w:val="right"/>
-              <w:rPr>
-                <w:lang w:val="en-GB"/>
-              </w:rPr>
-            </w:pPr>
-            <w:r>
-              <w:rPr>
-                <w:lang w:val="en-GB"/>
-              </w:rPr>
-              <w:t>0.44±0.04</w:t>
-            </w:r>
-          </w:p>
-        </w:tc>
-        <w:tc>
-          <w:tcPr>
-            <w:tcW w:w="1134" w:type="dxa"/>
-            <w:tcBorders>
-              <w:left w:val="single" w:sz="4" w:space="0" w:color="auto"/>
-              <w:right w:val="single" w:sz="4" w:space="0" w:color="auto"/>
-            </w:tcBorders>
-          </w:tcPr>
-          <w:p>
-            <w:pPr>
-              <w:pStyle w:val="Table"/>
-              <w:jc w:val="right"/>
-              <w:rPr>
-                <w:lang w:val="en-GB"/>
-              </w:rPr>
-            </w:pPr>
-            <w:r>
-              <w:rPr>
-                <w:lang w:val="en-GB"/>
-              </w:rPr>
-              <w:t>0.40</w:t>
-            </w:r>
-          </w:p>
-        </w:tc>
-        <w:tc>
-          <w:tcPr>
-            <w:tcW w:w="707" w:type="dxa"/>
-            <w:tcBorders>
-              <w:left w:val="single" w:sz="4" w:space="0" w:color="auto"/>
-              <w:right w:val="single" w:sz="4" w:space="0" w:color="auto"/>
-            </w:tcBorders>
-          </w:tcPr>
-          <w:p>
-            <w:pPr>
-              <w:pStyle w:val="Table"/>
-              <w:jc w:val="right"/>
-              <w:rPr>
-                <w:lang w:val="en-GB"/>
-              </w:rPr>
-            </w:pPr>
-            <w:r>
-              <w:rPr>
-                <w:lang w:val="en-GB"/>
-              </w:rPr>
-              <w:t>???</w:t>
-            </w:r>
-          </w:p>
-        </w:tc>
-        <w:tc>
-          <w:tcPr>
-            <w:tcW w:w="961" w:type="dxa"/>
-            <w:tcBorders>
-              <w:left w:val="single" w:sz="4" w:space="0" w:color="auto"/>
-            </w:tcBorders>
-          </w:tcPr>
-          <w:p>
-            <w:pPr>
-              <w:pStyle w:val="Table"/>
-              <w:jc w:val="right"/>
-              <w:rPr>
-                <w:lang w:val="en-GB"/>
-              </w:rPr>
-            </w:pPr>
-            <w:r>
-              <w:rPr>
-                <w:lang w:val="en-GB"/>
-              </w:rPr>
-              <w:t>???</w:t>
-            </w:r>
-          </w:p>
-        </w:tc>
-      </w:tr>
-      <w:tr>
-        <w:trPr>
-          <w:jc w:val="center"/>
-        </w:trPr>
-        <w:tc>
-          <w:tcPr>
-            <w:tcW w:w="822" w:type="dxa"/>
-            <w:tcBorders>
-              <w:right w:val="single" w:sz="4" w:space="0" w:color="auto"/>
-            </w:tcBorders>
-          </w:tcPr>
-          <w:p>
-            <w:pPr>
-              <w:pStyle w:val="Table"/>
-              <w:jc w:val="right"/>
-              <w:rPr>
-                <w:lang w:val="en-GB"/>
-              </w:rPr>
-            </w:pPr>
-            <w:r>
-              <w:rPr>
-                <w:lang w:val="en-GB"/>
-              </w:rPr>
-              <w:t>4</w:t>
-            </w:r>
-          </w:p>
-        </w:tc>
-        <w:tc>
-          <w:tcPr>
-            <w:tcW w:w="1129" w:type="dxa"/>
-            <w:tcBorders>
-              <w:left w:val="single" w:sz="4" w:space="0" w:color="auto"/>
-              <w:right w:val="single" w:sz="4" w:space="0" w:color="auto"/>
-            </w:tcBorders>
-          </w:tcPr>
-          <w:p>
-            <w:pPr>
-              <w:pStyle w:val="Table"/>
-              <w:jc w:val="right"/>
-              <w:rPr>
-                <w:lang w:val="en-GB"/>
-              </w:rPr>
-            </w:pPr>
-            <w:r>
-              <w:rPr>
-                <w:lang w:val="en-GB"/>
-              </w:rPr>
-              <w:t>0.33±0.03</w:t>
-            </w:r>
-          </w:p>
-        </w:tc>
-        <w:tc>
-          <w:tcPr>
-            <w:tcW w:w="1134" w:type="dxa"/>
-            <w:tcBorders>
-              <w:left w:val="single" w:sz="4" w:space="0" w:color="auto"/>
-              <w:right w:val="single" w:sz="4" w:space="0" w:color="auto"/>
-            </w:tcBorders>
-          </w:tcPr>
-          <w:p>
-            <w:pPr>
-              <w:pStyle w:val="Table"/>
-              <w:jc w:val="right"/>
-              <w:rPr>
-                <w:lang w:val="en-GB"/>
-              </w:rPr>
-            </w:pPr>
-            <w:r>
-              <w:rPr>
-                <w:lang w:val="en-GB"/>
-              </w:rPr>
-              <w:t>0.30</w:t>
-            </w:r>
-          </w:p>
-        </w:tc>
-        <w:tc>
-          <w:tcPr>
-            <w:tcW w:w="707" w:type="dxa"/>
-            <w:tcBorders>
-              <w:left w:val="single" w:sz="4" w:space="0" w:color="auto"/>
-              <w:right w:val="single" w:sz="4" w:space="0" w:color="auto"/>
-            </w:tcBorders>
-          </w:tcPr>
-          <w:p>
-            <w:pPr>
-              <w:pStyle w:val="Table"/>
-              <w:jc w:val="right"/>
-              <w:rPr>
-                <w:lang w:val="en-GB"/>
-              </w:rPr>
-            </w:pPr>
-            <w:r>
-              <w:rPr>
-                <w:lang w:val="en-GB"/>
-              </w:rPr>
-              <w:t>???</w:t>
-            </w:r>
-          </w:p>
-        </w:tc>
-        <w:tc>
-          <w:tcPr>
-            <w:tcW w:w="961" w:type="dxa"/>
-            <w:tcBorders>
-              <w:left w:val="single" w:sz="4" w:space="0" w:color="auto"/>
-            </w:tcBorders>
-          </w:tcPr>
-          <w:p>
-            <w:pPr>
-              <w:pStyle w:val="Table"/>
-              <w:jc w:val="right"/>
-              <w:rPr>
-                <w:lang w:val="en-GB"/>
-              </w:rPr>
-            </w:pPr>
-            <w:r>
-              <w:rPr>
-                <w:lang w:val="en-GB"/>
-              </w:rPr>
-              <w:t>???</w:t>
-            </w:r>
-          </w:p>
-        </w:tc>
-      </w:tr>
-      <w:tr>
-        <w:trPr>
-          <w:jc w:val="center"/>
-        </w:trPr>
-        <w:tc>
-          <w:tcPr>
-            <w:tcW w:w="822" w:type="dxa"/>
-            <w:tcBorders>
-              <w:right w:val="single" w:sz="4" w:space="0" w:color="auto"/>
-            </w:tcBorders>
-          </w:tcPr>
-          <w:p>
-            <w:pPr>
-              <w:pStyle w:val="Table"/>
-              <w:jc w:val="right"/>
-              <w:rPr>
-                <w:lang w:val="en-GB"/>
-              </w:rPr>
-            </w:pPr>
-            <w:r>
-              <w:rPr>
-                <w:lang w:val="en-GB"/>
-              </w:rPr>
-              <w:t>3</w:t>
-            </w:r>
-          </w:p>
-        </w:tc>
-        <w:tc>
-          <w:tcPr>
-            <w:tcW w:w="1129" w:type="dxa"/>
-            <w:tcBorders>
-              <w:left w:val="single" w:sz="4" w:space="0" w:color="auto"/>
-              <w:right w:val="single" w:sz="4" w:space="0" w:color="auto"/>
-            </w:tcBorders>
-          </w:tcPr>
-          <w:p>
-            <w:pPr>
-              <w:pStyle w:val="Table"/>
-              <w:jc w:val="right"/>
-              <w:rPr>
-                <w:lang w:val="en-GB"/>
-              </w:rPr>
-            </w:pPr>
-            <w:r>
-              <w:rPr>
-                <w:lang w:val="en-GB"/>
-              </w:rPr>
-              <w:t>0.22±0.02</w:t>
-            </w:r>
-          </w:p>
-        </w:tc>
-        <w:tc>
-          <w:tcPr>
-            <w:tcW w:w="1134" w:type="dxa"/>
-            <w:tcBorders>
-              <w:left w:val="single" w:sz="4" w:space="0" w:color="auto"/>
-              <w:right w:val="single" w:sz="4" w:space="0" w:color="auto"/>
-            </w:tcBorders>
-          </w:tcPr>
-          <w:p>
-            <w:pPr>
-              <w:pStyle w:val="Table"/>
-              <w:jc w:val="right"/>
-              <w:rPr>
-                <w:lang w:val="en-GB"/>
-              </w:rPr>
-            </w:pPr>
-            <w:r>
-              <w:rPr>
-                <w:lang w:val="en-GB"/>
-              </w:rPr>
-              <w:t>0.20</w:t>
-            </w:r>
-          </w:p>
-        </w:tc>
-        <w:tc>
-          <w:tcPr>
-            <w:tcW w:w="707" w:type="dxa"/>
-            <w:tcBorders>
-              <w:left w:val="single" w:sz="4" w:space="0" w:color="auto"/>
-              <w:right w:val="single" w:sz="4" w:space="0" w:color="auto"/>
-            </w:tcBorders>
-          </w:tcPr>
-          <w:p>
-            <w:pPr>
-              <w:pStyle w:val="Table"/>
-              <w:jc w:val="right"/>
-              <w:rPr>
-                <w:lang w:val="en-GB"/>
-              </w:rPr>
-            </w:pPr>
-            <w:r>
-              <w:rPr>
-                <w:lang w:val="en-GB"/>
-              </w:rPr>
-              <w:t>???</w:t>
-            </w:r>
-          </w:p>
-        </w:tc>
-        <w:tc>
-          <w:tcPr>
-            <w:tcW w:w="961" w:type="dxa"/>
-            <w:tcBorders>
-              <w:left w:val="single" w:sz="4" w:space="0" w:color="auto"/>
-            </w:tcBorders>
-          </w:tcPr>
-          <w:p>
-            <w:pPr>
-              <w:pStyle w:val="Table"/>
-              <w:jc w:val="right"/>
-              <w:rPr>
-                <w:lang w:val="en-GB"/>
-              </w:rPr>
-            </w:pPr>
-            <w:r>
-              <w:rPr>
-                <w:lang w:val="en-GB"/>
-              </w:rPr>
-              <w:t>???</w:t>
-            </w:r>
-          </w:p>
-        </w:tc>
-      </w:tr>
-      <w:tr>
-        <w:trPr>
-          <w:jc w:val="center"/>
-        </w:trPr>
-        <w:tc>
-          <w:tcPr>
-            <w:tcW w:w="822" w:type="dxa"/>
+            <w:tcW w:w="1026" w:type="dxa"/>
             <w:tcBorders>
               <w:bottom w:val="single" w:sz="12" w:space="0" w:color="808080"/>
               <w:right w:val="single" w:sz="4" w:space="0" w:color="auto"/>
@@ -3428,13 +3284,25 @@
               <w:rPr>
                 <w:lang w:val="en-GB"/>
               </w:rPr>
-              <w:t>2</w:t>
+              <w:t>11111</w:t>
+            </w:r>
+            <w:r>
+              <w:rPr>
+                <w:lang w:val="en-GB"/>
+              </w:rPr>
+              <w:t>±</w:t>
+            </w:r>
+            <w:r>
+              <w:rPr>
+                <w:lang w:val="en-GB"/>
+              </w:rPr>
+              <w:t>111</w:t>
             </w:r>
           </w:p>
         </w:tc>
         <w:tc>
           <w:tcPr>
-            <w:tcW w:w="1129" w:type="dxa"/>
+            <w:tcW w:w="1098" w:type="dxa"/>
             <w:tcBorders>
               <w:left w:val="single" w:sz="4" w:space="0" w:color="auto"/>
               <w:bottom w:val="single" w:sz="12" w:space="0" w:color="808080"/>
@@ -3453,13 +3321,13 @@
               <w:rPr>
                 <w:lang w:val="en-GB"/>
               </w:rPr>
-              <w:t>0.11±0.01</w:t>
+              <w:t>12121</w:t>
             </w:r>
           </w:p>
         </w:tc>
         <w:tc>
           <w:tcPr>
-            <w:tcW w:w="1134" w:type="dxa"/>
+            <w:tcW w:w="635" w:type="dxa"/>
             <w:tcBorders>
               <w:left w:val="single" w:sz="4" w:space="0" w:color="auto"/>
               <w:bottom w:val="single" w:sz="12" w:space="0" w:color="808080"/>
@@ -3478,38 +3346,13 @@
               <w:rPr>
                 <w:lang w:val="en-GB"/>
               </w:rPr>
-              <w:t>0.10</w:t>
+              <w:t>12345</w:t>
             </w:r>
           </w:p>
         </w:tc>
         <w:tc>
           <w:tcPr>
-            <w:tcW w:w="707" w:type="dxa"/>
-            <w:tcBorders>
-              <w:left w:val="single" w:sz="4" w:space="0" w:color="auto"/>
-              <w:bottom w:val="single" w:sz="12" w:space="0" w:color="808080"/>
-              <w:right w:val="single" w:sz="4" w:space="0" w:color="auto"/>
-            </w:tcBorders>
-          </w:tcPr>
-          <w:p>
-            <w:pPr>
-              <w:pStyle w:val="Table"/>
-              <w:jc w:val="right"/>
-              <w:rPr>
-                <w:lang w:val="en-GB"/>
-              </w:rPr>
-            </w:pPr>
-            <w:r>
-              <w:rPr>
-                <w:lang w:val="en-GB"/>
-              </w:rPr>
-              <w:t>???</w:t>
-            </w:r>
-          </w:p>
-        </w:tc>
-        <w:tc>
-          <w:tcPr>
-            <w:tcW w:w="961" w:type="dxa"/>
+            <w:tcW w:w="928" w:type="dxa"/>
             <w:tcBorders>
               <w:left w:val="single" w:sz="4" w:space="0" w:color="auto"/>
               <w:bottom w:val="single" w:sz="12" w:space="0" w:color="808080"/>
@@ -3528,7 +3371,7 @@
               <w:rPr>
                 <w:lang w:val="en-GB"/>
               </w:rPr>
-              <w:t>???</w:t>
+              <w:t>25/100</w:t>
             </w:r>
           </w:p>
         </w:tc>
@@ -3541,7 +3384,7 @@
         <w:rPr>
           <w:i w:val="0"/>
           <w:iCs w:val="0"/>
-          <w:color w:val="auto"/>
+          <w:color w:val="000000" w:themeColor="text1"/>
           <w:sz w:val="20"/>
           <w:szCs w:val="20"/>
         </w:rPr>
@@ -3550,168 +3393,184 @@
         <w:rPr>
           <w:i w:val="0"/>
           <w:iCs w:val="0"/>
-          <w:color w:val="auto"/>
+          <w:color w:val="000000" w:themeColor="text1"/>
           <w:sz w:val="20"/>
           <w:szCs w:val="20"/>
         </w:rPr>
-        <w:t xml:space="preserve">Table </w:t>
+        <w:t>Table</w:t>
       </w:r>
       <w:r>
         <w:rPr>
           <w:i w:val="0"/>
           <w:iCs w:val="0"/>
-          <w:color w:val="auto"/>
+          <w:color w:val="000000" w:themeColor="text1"/>
           <w:sz w:val="20"/>
           <w:szCs w:val="20"/>
         </w:rPr>
-        <w:fldChar w:fldCharType="begin"/>
+        <w:t xml:space="preserve"> 3</w:t>
       </w:r>
       <w:r>
         <w:rPr>
           <w:i w:val="0"/>
           <w:iCs w:val="0"/>
-          <w:color w:val="auto"/>
+          <w:color w:val="000000" w:themeColor="text1"/>
           <w:sz w:val="20"/>
           <w:szCs w:val="20"/>
         </w:rPr>
-        <w:instrText xml:space="preserve"> SEQ Table \* ARABIC </w:instrText>
+        <w:t xml:space="preserve">. </w:t>
       </w:r>
       <w:r>
         <w:rPr>
           <w:i w:val="0"/>
           <w:iCs w:val="0"/>
-          <w:color w:val="auto"/>
+          <w:color w:val="000000" w:themeColor="text1"/>
           <w:sz w:val="20"/>
           <w:szCs w:val="20"/>
         </w:rPr>
-        <w:fldChar w:fldCharType="separate"/>
+        <w:t>Cost</w:t>
       </w:r>
       <w:r>
         <w:rPr>
           <w:i w:val="0"/>
           <w:iCs w:val="0"/>
-          <w:noProof/>
-          <w:color w:val="auto"/>
+          <w:color w:val="000000" w:themeColor="text1"/>
           <w:sz w:val="20"/>
           <w:szCs w:val="20"/>
         </w:rPr>
-        <w:t>2</w:t>
-      </w:r>
+        <w:t xml:space="preserve"> metric scores (official Challenge score) for our final selected entry (team </w:t>
+      </w:r>
+      <w:proofErr w:type="spellStart"/>
       <w:r>
         <w:rPr>
           <w:i w:val="0"/>
           <w:iCs w:val="0"/>
-          <w:color w:val="auto"/>
+          <w:color w:val="000000" w:themeColor="text1"/>
           <w:sz w:val="20"/>
           <w:szCs w:val="20"/>
         </w:rPr>
-        <w:fldChar w:fldCharType="end"/>
-      </w:r>
+        <w:t>PCGreatest</w:t>
+      </w:r>
+      <w:proofErr w:type="spellEnd"/>
       <w:r>
         <w:rPr>
           <w:i w:val="0"/>
           <w:iCs w:val="0"/>
-          <w:color w:val="auto"/>
+          <w:color w:val="000000" w:themeColor="text1"/>
           <w:sz w:val="20"/>
           <w:szCs w:val="20"/>
         </w:rPr>
-        <w:t xml:space="preserve">. </w:t>
+        <w:t>)</w:t>
       </w:r>
       <w:r>
         <w:rPr>
           <w:i w:val="0"/>
           <w:iCs w:val="0"/>
-          <w:color w:val="auto"/>
+          <w:color w:val="000000" w:themeColor="text1"/>
           <w:sz w:val="20"/>
           <w:szCs w:val="20"/>
-          <w:lang w:val="en-GB"/>
-        </w:rPr>
-        <w:t>Challenge scores for our</w:t>
+        </w:rPr>
+        <w:t xml:space="preserve"> </w:t>
       </w:r>
       <w:r>
         <w:rPr>
           <w:i w:val="0"/>
           <w:iCs w:val="0"/>
-          <w:color w:val="auto"/>
+          <w:color w:val="000000" w:themeColor="text1"/>
           <w:sz w:val="20"/>
           <w:szCs w:val="20"/>
-          <w:lang w:val="en-GB"/>
-        </w:rPr>
-        <w:t xml:space="preserve"> </w:t>
+        </w:rPr>
+        <w:t xml:space="preserve">for the </w:t>
       </w:r>
       <w:r>
         <w:rPr>
           <w:i w:val="0"/>
           <w:iCs w:val="0"/>
-          <w:color w:val="auto"/>
+          <w:color w:val="000000" w:themeColor="text1"/>
           <w:sz w:val="20"/>
           <w:szCs w:val="20"/>
-          <w:lang w:val="en-GB"/>
-        </w:rPr>
-        <w:t>final selected</w:t>
+        </w:rPr>
+        <w:t>clinical outcome identification</w:t>
       </w:r>
       <w:r>
         <w:rPr>
           <w:i w:val="0"/>
           <w:iCs w:val="0"/>
-          <w:color w:val="auto"/>
+          <w:color w:val="000000" w:themeColor="text1"/>
           <w:sz w:val="20"/>
           <w:szCs w:val="20"/>
-          <w:lang w:val="en-GB"/>
-        </w:rPr>
-        <w:t xml:space="preserve"> </w:t>
+        </w:rPr>
+        <w:t xml:space="preserve"> task, including the ranking of our</w:t>
       </w:r>
       <w:r>
         <w:rPr>
           <w:i w:val="0"/>
           <w:iCs w:val="0"/>
-          <w:color w:val="auto"/>
+          <w:color w:val="000000" w:themeColor="text1"/>
           <w:sz w:val="20"/>
           <w:szCs w:val="20"/>
-          <w:lang w:val="en-GB"/>
-        </w:rPr>
-        <w:t>entry</w:t>
+        </w:rPr>
+        <w:t xml:space="preserve"> </w:t>
       </w:r>
       <w:r>
         <w:rPr>
           <w:i w:val="0"/>
           <w:iCs w:val="0"/>
-          <w:color w:val="auto"/>
+          <w:color w:val="000000" w:themeColor="text1"/>
           <w:sz w:val="20"/>
           <w:szCs w:val="20"/>
-          <w:lang w:val="en-GB"/>
-        </w:rPr>
-        <w:t xml:space="preserve"> (team </w:t>
-      </w:r>
-      <w:proofErr w:type="spellStart"/>
-      <w:r>
-        <w:rPr>
-          <w:lang w:val="en-GB"/>
-        </w:rPr>
-        <w:t>ECGreatest</w:t>
-      </w:r>
-      <w:proofErr w:type="spellEnd"/>
+        </w:rPr>
+        <w:t>team on the hidden test set. We used 5-fold cross validation</w:t>
+      </w:r>
       <w:r>
         <w:rPr>
           <w:i w:val="0"/>
           <w:iCs w:val="0"/>
-          <w:color w:val="auto"/>
+          <w:color w:val="000000" w:themeColor="text1"/>
           <w:sz w:val="20"/>
           <w:szCs w:val="20"/>
-          <w:lang w:val="en-GB"/>
-        </w:rPr>
-        <w:t xml:space="preserve">) </w:t>
+        </w:rPr>
+        <w:t xml:space="preserve"> </w:t>
       </w:r>
       <w:r>
         <w:rPr>
           <w:i w:val="0"/>
           <w:iCs w:val="0"/>
-          <w:color w:val="auto"/>
+          <w:color w:val="000000" w:themeColor="text1"/>
           <w:sz w:val="20"/>
           <w:szCs w:val="20"/>
-          <w:lang w:val="en-GB"/>
-        </w:rPr>
-        <w:t>using 5-fold cross validation on the public training set, repeated scoring on the hidden validation set, and one-time scoring on the hidden test set as well as the ranking on the hidden test set.</w:t>
+        </w:rPr>
+        <w:t>on the public training set, repeated scoring on the hidden</w:t>
+      </w:r>
+      <w:r>
+        <w:rPr>
+          <w:i w:val="0"/>
+          <w:iCs w:val="0"/>
+          <w:color w:val="000000" w:themeColor="text1"/>
+          <w:sz w:val="20"/>
+          <w:szCs w:val="20"/>
+        </w:rPr>
+        <w:t xml:space="preserve"> </w:t>
+      </w:r>
+      <w:r>
+        <w:rPr>
+          <w:i w:val="0"/>
+          <w:iCs w:val="0"/>
+          <w:color w:val="000000" w:themeColor="text1"/>
+          <w:sz w:val="20"/>
+          <w:szCs w:val="20"/>
+        </w:rPr>
+        <w:t>validation set, and one-time scoring on the hidden test set</w:t>
+      </w:r>
+      <w:r>
+        <w:rPr>
+          <w:i w:val="0"/>
+          <w:iCs w:val="0"/>
+          <w:color w:val="000000" w:themeColor="text1"/>
+          <w:sz w:val="20"/>
+          <w:szCs w:val="20"/>
+          <w:lang w:val="en-GB"/>
+        </w:rPr>
+        <w:t>.</w:t>
       </w:r>
     </w:p>
     <w:p>
@@ -3913,7 +3772,13 @@
         <w:rPr>
           <w:lang w:val="en-GB"/>
         </w:rPr>
-        <w:t>are capitalized. Be sure you have included the full references, including volume, issue, pages, etc. Look for errors in accents that have been introduced by copy and paste. Sloppy references make the reader think that your research is sloppy</w:t>
+        <w:t xml:space="preserve">are capitalized. Be sure you have included the full references, including </w:t>
+      </w:r>
+      <w:r>
+        <w:rPr>
+          <w:lang w:val="en-GB"/>
+        </w:rPr>
+        <w:t>volume, issue, pages, etc. Look for errors in accents that have been introduced by copy and paste. Sloppy references make the reader think that your research is sloppy</w:t>
       </w:r>
       <w:r>
         <w:rPr>
@@ -3994,7 +3859,13 @@
         <w:t>Challenge data</w:t>
       </w:r>
       <w:r>
-        <w:t>. A good paper is appreciation enough. We would rather you added one useful line to the methods than thanked us!</w:t>
+        <w:t xml:space="preserve">. A good paper is appreciation enough. We would rather </w:t>
+      </w:r>
+      <w:r>
+        <w:t xml:space="preserve">that </w:t>
+      </w:r>
+      <w:r>
+        <w:t>you added one useful line to the methods than thanked us!</w:t>
       </w:r>
     </w:p>
     <w:p>
@@ -4016,1082 +3887,144 @@
     <w:p>
       <w:pPr>
         <w:pStyle w:val="Reference"/>
-        <w:rPr>
-          <w:szCs w:val="18"/>
-        </w:rPr>
-      </w:pPr>
-      <w:r>
-        <w:rPr>
-          <w:szCs w:val="18"/>
-        </w:rPr>
-        <w:t xml:space="preserve">[1] </w:t>
-      </w:r>
-      <w:r>
-        <w:rPr>
-          <w:szCs w:val="18"/>
-        </w:rPr>
-        <w:t xml:space="preserve">Virani </w:t>
-      </w:r>
-      <w:r>
-        <w:rPr>
-          <w:szCs w:val="18"/>
-        </w:rPr>
-        <w:t xml:space="preserve">SS, </w:t>
-      </w:r>
-      <w:r>
-        <w:rPr>
-          <w:szCs w:val="18"/>
-        </w:rPr>
-        <w:t>Alonso</w:t>
-      </w:r>
-      <w:r>
-        <w:rPr>
-          <w:szCs w:val="18"/>
-        </w:rPr>
+      </w:pPr>
+      <w:r>
+        <w:t xml:space="preserve">[1] Goldberger AL, Amaral LA, Glass L, </w:t>
+      </w:r>
+      <w:proofErr w:type="spellStart"/>
+      <w:r>
+        <w:t>Hausdorff</w:t>
+      </w:r>
+      <w:proofErr w:type="spellEnd"/>
+      <w:r>
+        <w:t xml:space="preserve"> JM, Ivanov</w:t>
+      </w:r>
+      <w:r>
+        <w:br/>
+        <w:t xml:space="preserve">PC, Mark RG, et al. </w:t>
+      </w:r>
+      <w:proofErr w:type="spellStart"/>
+      <w:r>
+        <w:t>PhysioBank</w:t>
+      </w:r>
+      <w:proofErr w:type="spellEnd"/>
+      <w:r>
+        <w:t xml:space="preserve">, </w:t>
+      </w:r>
+      <w:proofErr w:type="spellStart"/>
+      <w:r>
+        <w:t>PhysioToolkit</w:t>
+      </w:r>
+      <w:proofErr w:type="spellEnd"/>
+      <w:r>
+        <w:t xml:space="preserve">, and </w:t>
+      </w:r>
+      <w:proofErr w:type="spellStart"/>
+      <w:r>
+        <w:t>PhysioNet</w:t>
+      </w:r>
+      <w:proofErr w:type="spellEnd"/>
+      <w:r>
+        <w:t>: Components of a New Research Resource for Complex Physiologic Signals. Circulation</w:t>
+      </w:r>
+      <w:r>
         <w:t xml:space="preserve"> </w:t>
       </w:r>
       <w:r>
-        <w:rPr>
-          <w:szCs w:val="18"/>
-        </w:rPr>
-        <w:t>A, Aparicio</w:t>
-      </w:r>
-      <w:r>
-        <w:rPr>
-          <w:szCs w:val="18"/>
-        </w:rPr>
-        <w:t xml:space="preserve"> HJ, Benjamin EJ, </w:t>
+        <w:t>2000;101(23</w:t>
+      </w:r>
+      <w:proofErr w:type="gramStart"/>
+      <w:r>
+        <w:t>):e</w:t>
+      </w:r>
+      <w:proofErr w:type="gramEnd"/>
+      <w:r>
+        <w:t>215–e220.</w:t>
+      </w:r>
+    </w:p>
+    <w:p>
+      <w:pPr>
+        <w:pStyle w:val="Reference"/>
+      </w:pPr>
+      <w:r>
+        <w:t xml:space="preserve">[2] </w:t>
+      </w:r>
+      <w:r>
+        <w:t xml:space="preserve">Reyna MA, </w:t>
       </w:r>
       <w:proofErr w:type="spellStart"/>
       <w:r>
-        <w:rPr>
-          <w:szCs w:val="18"/>
-        </w:rPr>
-        <w:t>Bittencourt</w:t>
+        <w:t>Kiarashi</w:t>
       </w:r>
       <w:proofErr w:type="spellEnd"/>
       <w:r>
-        <w:rPr>
-          <w:szCs w:val="18"/>
-        </w:rPr>
-        <w:t xml:space="preserve"> MS,</w:t>
-      </w:r>
-      <w:r>
-        <w:rPr>
-          <w:szCs w:val="18"/>
-        </w:rPr>
+        <w:t xml:space="preserve"> Y, </w:t>
+      </w:r>
+      <w:proofErr w:type="spellStart"/>
+      <w:r>
+        <w:t>Elola</w:t>
+      </w:r>
+      <w:proofErr w:type="spellEnd"/>
+      <w:r>
+        <w:t xml:space="preserve"> A, Oliveira J, Renna F, Gu A, et al. Heart murmur detection from phonocardiogram recordings: The George B. Moody </w:t>
+      </w:r>
+      <w:proofErr w:type="spellStart"/>
+      <w:r>
+        <w:t>PhysioNet</w:t>
+      </w:r>
+      <w:proofErr w:type="spellEnd"/>
+      <w:r>
+        <w:t xml:space="preserve"> Challenge 2022. </w:t>
+      </w:r>
+      <w:proofErr w:type="spellStart"/>
+      <w:r>
+        <w:t>medRxiv</w:t>
+      </w:r>
+      <w:proofErr w:type="spellEnd"/>
+      <w:r>
+        <w:t xml:space="preserve"> 2022;</w:t>
+      </w:r>
+      <w:r>
         <w:t xml:space="preserve"> </w:t>
       </w:r>
       <w:r>
-        <w:rPr>
-          <w:szCs w:val="18"/>
-        </w:rPr>
-        <w:t>Callaway CW, et al.</w:t>
-      </w:r>
-      <w:r>
-        <w:rPr>
-          <w:szCs w:val="18"/>
-        </w:rPr>
+        <w:t xml:space="preserve">URL </w:t>
+      </w:r>
+      <w:r>
+        <w:t>https://doi.org/10.1101/2022.08.11.22278688</w:t>
+      </w:r>
+      <w:r>
+        <w:t>.</w:t>
+      </w:r>
+    </w:p>
+    <w:p>
+      <w:pPr>
+        <w:pStyle w:val="Reference"/>
+      </w:pPr>
+      <w:r>
+        <w:t xml:space="preserve">[3] Oliveira J, Renna F, Costa PD, Nogueira M, Oliveira C, Ferreira C, et al. The </w:t>
+      </w:r>
+      <w:proofErr w:type="spellStart"/>
+      <w:r>
+        <w:t>CirCor</w:t>
+      </w:r>
+      <w:proofErr w:type="spellEnd"/>
+      <w:r>
         <w:t xml:space="preserve"> </w:t>
       </w:r>
-      <w:proofErr w:type="gramStart"/>
-      <w:r>
-        <w:rPr>
-          <w:szCs w:val="18"/>
-        </w:rPr>
-        <w:t>Heart</w:t>
-      </w:r>
-      <w:r>
-        <w:rPr>
-          <w:szCs w:val="18"/>
-        </w:rPr>
+      <w:proofErr w:type="spellStart"/>
+      <w:r>
+        <w:t>DigiScope</w:t>
+      </w:r>
+      <w:proofErr w:type="spellEnd"/>
+      <w:r>
+        <w:t xml:space="preserve"> dataset: from murmur</w:t>
+      </w:r>
+      <w:r>
         <w:t xml:space="preserve"> </w:t>
       </w:r>
       <w:r>
-        <w:rPr>
-          <w:szCs w:val="18"/>
-        </w:rPr>
-        <w:t>Disease</w:t>
-      </w:r>
-      <w:proofErr w:type="gramEnd"/>
-      <w:r>
-        <w:rPr>
-          <w:szCs w:val="18"/>
-        </w:rPr>
-        <w:t xml:space="preserve"> and Stroke Statistics – 2021 Update: a Report from the American Heart Association. Circulation 2021;143(8</w:t>
-      </w:r>
-      <w:proofErr w:type="gramStart"/>
-      <w:r>
-        <w:rPr>
-          <w:szCs w:val="18"/>
-        </w:rPr>
-        <w:t>):e</w:t>
-      </w:r>
-      <w:proofErr w:type="gramEnd"/>
-      <w:r>
-        <w:rPr>
-          <w:szCs w:val="18"/>
-        </w:rPr>
-        <w:t>254–e743.</w:t>
-      </w:r>
-    </w:p>
-    <w:p>
-      <w:pPr>
-        <w:pStyle w:val="Reference"/>
-        <w:rPr>
-          <w:szCs w:val="18"/>
-        </w:rPr>
-      </w:pPr>
-      <w:r>
-        <w:rPr>
-          <w:szCs w:val="18"/>
-        </w:rPr>
-        <w:t xml:space="preserve">[2] </w:t>
-      </w:r>
-      <w:proofErr w:type="spellStart"/>
-      <w:r>
-        <w:rPr>
-          <w:szCs w:val="18"/>
-        </w:rPr>
-        <w:t>Kligfield</w:t>
-      </w:r>
-      <w:proofErr w:type="spellEnd"/>
-      <w:r>
-        <w:rPr>
-          <w:szCs w:val="18"/>
-        </w:rPr>
-        <w:t xml:space="preserve"> </w:t>
-      </w:r>
-      <w:r>
-        <w:rPr>
-          <w:szCs w:val="18"/>
-        </w:rPr>
-        <w:t>P.</w:t>
-      </w:r>
-      <w:r>
-        <w:rPr>
-          <w:szCs w:val="18"/>
-        </w:rPr>
-        <w:t xml:space="preserve"> </w:t>
-      </w:r>
-      <w:r>
-        <w:rPr>
-          <w:szCs w:val="18"/>
-        </w:rPr>
-        <w:t xml:space="preserve">The Centennial of the Einthoven Electrocardiogram. Journal of </w:t>
-      </w:r>
-      <w:proofErr w:type="spellStart"/>
-      <w:r>
-        <w:rPr>
-          <w:szCs w:val="18"/>
-        </w:rPr>
-        <w:t>Electrocardiology</w:t>
-      </w:r>
-      <w:proofErr w:type="spellEnd"/>
-      <w:r>
-        <w:rPr>
-          <w:szCs w:val="18"/>
-        </w:rPr>
-        <w:t xml:space="preserve"> 2002;35(4):123–129.</w:t>
-      </w:r>
-    </w:p>
-    <w:p>
-      <w:pPr>
-        <w:pStyle w:val="Reference"/>
-        <w:rPr>
-          <w:szCs w:val="18"/>
-        </w:rPr>
-      </w:pPr>
-      <w:r>
-        <w:rPr>
-          <w:szCs w:val="18"/>
-        </w:rPr>
-        <w:t xml:space="preserve">[3] </w:t>
-      </w:r>
-      <w:r>
-        <w:rPr>
-          <w:szCs w:val="18"/>
-        </w:rPr>
-        <w:t xml:space="preserve">Goldberger AL, Amaral LA, Glass L, </w:t>
-      </w:r>
-      <w:proofErr w:type="spellStart"/>
-      <w:r>
-        <w:rPr>
-          <w:szCs w:val="18"/>
-        </w:rPr>
-        <w:t>Hausdorff</w:t>
-      </w:r>
-      <w:proofErr w:type="spellEnd"/>
-      <w:r>
-        <w:rPr>
-          <w:szCs w:val="18"/>
-        </w:rPr>
-        <w:t xml:space="preserve"> JM, Ivanov</w:t>
-      </w:r>
-      <w:r>
-        <w:rPr>
-          <w:szCs w:val="18"/>
-        </w:rPr>
-        <w:t xml:space="preserve"> </w:t>
-      </w:r>
-      <w:r>
-        <w:rPr>
-          <w:szCs w:val="18"/>
-        </w:rPr>
-        <w:t xml:space="preserve">PC, Mark RG, et al. </w:t>
-      </w:r>
-      <w:proofErr w:type="spellStart"/>
-      <w:r>
-        <w:rPr>
-          <w:szCs w:val="18"/>
-        </w:rPr>
-        <w:t>PhysioBank</w:t>
-      </w:r>
-      <w:proofErr w:type="spellEnd"/>
-      <w:r>
-        <w:rPr>
-          <w:szCs w:val="18"/>
-        </w:rPr>
-        <w:t xml:space="preserve">, </w:t>
-      </w:r>
-      <w:proofErr w:type="spellStart"/>
-      <w:r>
-        <w:rPr>
-          <w:szCs w:val="18"/>
-        </w:rPr>
-        <w:t>PhysioToolkit</w:t>
-      </w:r>
-      <w:proofErr w:type="spellEnd"/>
-      <w:r>
-        <w:rPr>
-          <w:szCs w:val="18"/>
-        </w:rPr>
-        <w:t xml:space="preserve">, and </w:t>
-      </w:r>
-      <w:proofErr w:type="spellStart"/>
-      <w:r>
-        <w:rPr>
-          <w:szCs w:val="18"/>
-        </w:rPr>
-        <w:t>PhysioNet</w:t>
-      </w:r>
-      <w:proofErr w:type="spellEnd"/>
-      <w:r>
-        <w:rPr>
-          <w:szCs w:val="18"/>
-        </w:rPr>
-        <w:t>: Components of a New Research Resource for Complex Physiologic Signals. Circulation 2000;101(23</w:t>
-      </w:r>
-      <w:proofErr w:type="gramStart"/>
-      <w:r>
-        <w:rPr>
-          <w:szCs w:val="18"/>
-        </w:rPr>
-        <w:t>):e</w:t>
-      </w:r>
-      <w:proofErr w:type="gramEnd"/>
-      <w:r>
-        <w:rPr>
-          <w:szCs w:val="18"/>
-        </w:rPr>
-        <w:t>215–e220.</w:t>
-      </w:r>
-    </w:p>
-    <w:p>
-      <w:pPr>
-        <w:pStyle w:val="Reference"/>
-        <w:rPr>
-          <w:szCs w:val="18"/>
-        </w:rPr>
-      </w:pPr>
-      <w:r>
-        <w:rPr>
-          <w:szCs w:val="18"/>
-        </w:rPr>
-        <w:t xml:space="preserve">[4] Perez Alday EA, Gu A, Shah A, </w:t>
-      </w:r>
-      <w:proofErr w:type="spellStart"/>
-      <w:r>
-        <w:rPr>
-          <w:szCs w:val="18"/>
-        </w:rPr>
-        <w:t>Robichaux</w:t>
-      </w:r>
-      <w:proofErr w:type="spellEnd"/>
-      <w:r>
-        <w:rPr>
-          <w:szCs w:val="18"/>
-        </w:rPr>
-        <w:t xml:space="preserve"> C, Wong AKI,</w:t>
-      </w:r>
-      <w:r>
-        <w:rPr>
-          <w:szCs w:val="18"/>
-        </w:rPr>
-        <w:t xml:space="preserve"> </w:t>
-      </w:r>
-      <w:r>
-        <w:rPr>
-          <w:szCs w:val="18"/>
-        </w:rPr>
-        <w:t>Liu C</w:t>
-      </w:r>
-      <w:r>
-        <w:rPr>
-          <w:szCs w:val="18"/>
-        </w:rPr>
-        <w:t>,</w:t>
-      </w:r>
-      <w:r>
-        <w:rPr>
-          <w:szCs w:val="18"/>
-        </w:rPr>
-        <w:t xml:space="preserve"> </w:t>
-      </w:r>
-      <w:r>
-        <w:rPr>
-          <w:szCs w:val="18"/>
-        </w:rPr>
-        <w:t>et al.</w:t>
-      </w:r>
-      <w:r>
-        <w:rPr>
-          <w:szCs w:val="18"/>
-        </w:rPr>
-        <w:t xml:space="preserve"> </w:t>
-      </w:r>
-      <w:r>
-        <w:rPr>
-          <w:szCs w:val="18"/>
-        </w:rPr>
-        <w:t>Classification of 12-lead ECGs:</w:t>
-      </w:r>
-      <w:r>
-        <w:rPr>
-          <w:szCs w:val="18"/>
-        </w:rPr>
-        <w:t xml:space="preserve"> </w:t>
-      </w:r>
-      <w:r>
-        <w:rPr>
-          <w:szCs w:val="18"/>
-        </w:rPr>
-        <w:t>the PhysioNet/Computing in Cardiology Challenge 2020.   Physiological Measurement 2020;41.</w:t>
-      </w:r>
-    </w:p>
-    <w:p>
-      <w:pPr>
-        <w:pStyle w:val="Reference"/>
-        <w:rPr>
-          <w:szCs w:val="18"/>
-        </w:rPr>
-      </w:pPr>
-      <w:r>
-        <w:rPr>
-          <w:szCs w:val="18"/>
-        </w:rPr>
-        <w:t xml:space="preserve">[5] Reyna MA, Sadr N, Perez Alday EA, Gu A, Shah A, </w:t>
-      </w:r>
-      <w:proofErr w:type="spellStart"/>
-      <w:r>
-        <w:rPr>
-          <w:szCs w:val="18"/>
-        </w:rPr>
-        <w:t>Robichaux</w:t>
-      </w:r>
-      <w:proofErr w:type="spellEnd"/>
-      <w:r>
-        <w:rPr>
-          <w:szCs w:val="18"/>
-        </w:rPr>
-        <w:t xml:space="preserve"> C, et al. Will Two Do?</w:t>
-      </w:r>
-      <w:r>
-        <w:rPr>
-          <w:szCs w:val="18"/>
-        </w:rPr>
-        <w:t xml:space="preserve"> </w:t>
-      </w:r>
-      <w:r>
-        <w:rPr>
-          <w:szCs w:val="18"/>
-        </w:rPr>
-        <w:t>Varying Dimensions in</w:t>
-      </w:r>
-      <w:r>
-        <w:rPr>
-          <w:szCs w:val="18"/>
-        </w:rPr>
-        <w:t xml:space="preserve"> </w:t>
-      </w:r>
-      <w:r>
-        <w:rPr>
-          <w:szCs w:val="18"/>
-        </w:rPr>
-        <w:t>Electrocardiography</w:t>
-      </w:r>
-      <w:r>
-        <w:rPr>
-          <w:szCs w:val="18"/>
-        </w:rPr>
-        <w:t xml:space="preserve">: </w:t>
-      </w:r>
-      <w:r>
-        <w:rPr>
-          <w:szCs w:val="18"/>
-        </w:rPr>
-        <w:t>the</w:t>
-      </w:r>
-      <w:r>
-        <w:rPr>
-          <w:szCs w:val="18"/>
-        </w:rPr>
-        <w:t xml:space="preserve"> </w:t>
-      </w:r>
-      <w:r>
-        <w:rPr>
-          <w:szCs w:val="18"/>
-        </w:rPr>
-        <w:t>PhysioNet/Computing in Cardiology Challenge 2021.</w:t>
-      </w:r>
-      <w:r>
-        <w:rPr>
-          <w:szCs w:val="18"/>
-        </w:rPr>
-        <w:t xml:space="preserve"> </w:t>
-      </w:r>
-      <w:r>
-        <w:rPr>
-          <w:szCs w:val="18"/>
-        </w:rPr>
-        <w:t>Computing in Cardiology 2021;</w:t>
-      </w:r>
-      <w:r>
-        <w:rPr>
-          <w:szCs w:val="18"/>
-        </w:rPr>
-        <w:t xml:space="preserve"> </w:t>
-      </w:r>
-      <w:r>
-        <w:rPr>
-          <w:szCs w:val="18"/>
-        </w:rPr>
-        <w:t>48:1–4.</w:t>
-      </w:r>
-    </w:p>
-    <w:p>
-      <w:pPr>
-        <w:pStyle w:val="Reference"/>
-        <w:rPr>
-          <w:szCs w:val="18"/>
-        </w:rPr>
-      </w:pPr>
-      <w:r>
-        <w:rPr>
-          <w:szCs w:val="18"/>
-        </w:rPr>
-        <w:t>[6]</w:t>
-      </w:r>
-      <w:r>
-        <w:rPr>
-          <w:szCs w:val="18"/>
-        </w:rPr>
-        <w:t xml:space="preserve"> </w:t>
-      </w:r>
-      <w:r>
-        <w:rPr>
-          <w:szCs w:val="18"/>
-        </w:rPr>
-        <w:t>Liu F, Liu C, Zhao L, Zhang X, Wu X, Xu X, et al. An Open</w:t>
-      </w:r>
-      <w:r>
-        <w:rPr>
-          <w:szCs w:val="18"/>
-        </w:rPr>
-        <w:t xml:space="preserve"> </w:t>
-      </w:r>
-      <w:r>
-        <w:rPr>
-          <w:szCs w:val="18"/>
-        </w:rPr>
-        <w:t>Access Database for Evaluating the Algorithms of Electrocardiogram Rhythm and Morphology Abnormality Detection.</w:t>
-      </w:r>
-      <w:r>
-        <w:rPr>
-          <w:szCs w:val="18"/>
-        </w:rPr>
-        <w:t xml:space="preserve"> </w:t>
-      </w:r>
-      <w:r>
-        <w:rPr>
-          <w:szCs w:val="18"/>
-        </w:rPr>
-        <w:t>Journal of Medical Imaging and Health Informatics</w:t>
-      </w:r>
-      <w:r>
-        <w:rPr>
-          <w:szCs w:val="18"/>
-        </w:rPr>
-        <w:t xml:space="preserve"> </w:t>
-      </w:r>
-      <w:r>
-        <w:rPr>
-          <w:szCs w:val="18"/>
-        </w:rPr>
-        <w:t>2018;8(7):1368––1373.</w:t>
-      </w:r>
-    </w:p>
-    <w:p>
-      <w:pPr>
-        <w:pStyle w:val="Reference"/>
-        <w:rPr>
-          <w:szCs w:val="18"/>
-        </w:rPr>
-      </w:pPr>
-      <w:r>
-        <w:rPr>
-          <w:szCs w:val="18"/>
-        </w:rPr>
-        <w:t>[7]</w:t>
-      </w:r>
-      <w:r>
-        <w:rPr>
-          <w:szCs w:val="18"/>
-        </w:rPr>
-        <w:t xml:space="preserve"> </w:t>
-      </w:r>
-      <w:proofErr w:type="spellStart"/>
-      <w:r>
-        <w:rPr>
-          <w:szCs w:val="18"/>
-        </w:rPr>
-        <w:t>Tihonenko</w:t>
-      </w:r>
-      <w:proofErr w:type="spellEnd"/>
-      <w:r>
-        <w:rPr>
-          <w:szCs w:val="18"/>
-        </w:rPr>
-        <w:t xml:space="preserve"> V, </w:t>
-      </w:r>
-      <w:proofErr w:type="spellStart"/>
-      <w:r>
-        <w:rPr>
-          <w:szCs w:val="18"/>
-        </w:rPr>
-        <w:t>Khaustov</w:t>
-      </w:r>
-      <w:proofErr w:type="spellEnd"/>
-      <w:r>
-        <w:rPr>
-          <w:szCs w:val="18"/>
-        </w:rPr>
-        <w:t xml:space="preserve"> A, Ivanov S, </w:t>
-      </w:r>
-      <w:proofErr w:type="spellStart"/>
-      <w:r>
-        <w:rPr>
-          <w:szCs w:val="18"/>
-        </w:rPr>
-        <w:t>Rivin</w:t>
-      </w:r>
-      <w:proofErr w:type="spellEnd"/>
-      <w:r>
-        <w:rPr>
-          <w:szCs w:val="18"/>
-        </w:rPr>
-        <w:t xml:space="preserve"> A, </w:t>
-      </w:r>
-      <w:proofErr w:type="spellStart"/>
-      <w:r>
-        <w:rPr>
-          <w:szCs w:val="18"/>
-        </w:rPr>
-        <w:t>Yakushenko</w:t>
-      </w:r>
-      <w:proofErr w:type="spellEnd"/>
-      <w:r>
-        <w:rPr>
-          <w:szCs w:val="18"/>
-        </w:rPr>
-        <w:t xml:space="preserve"> </w:t>
-      </w:r>
-      <w:r>
-        <w:rPr>
-          <w:szCs w:val="18"/>
-        </w:rPr>
-        <w:t>E. St Petersburg INCART 12-lead Arrhythmia Database.</w:t>
-      </w:r>
-      <w:r>
-        <w:rPr>
-          <w:szCs w:val="18"/>
-        </w:rPr>
-        <w:t xml:space="preserve"> </w:t>
-      </w:r>
-      <w:proofErr w:type="spellStart"/>
-      <w:r>
-        <w:rPr>
-          <w:szCs w:val="18"/>
-        </w:rPr>
-        <w:t>PhysioBank</w:t>
-      </w:r>
-      <w:proofErr w:type="spellEnd"/>
-      <w:r>
-        <w:rPr>
-          <w:szCs w:val="18"/>
-        </w:rPr>
-        <w:t xml:space="preserve"> </w:t>
-      </w:r>
-      <w:proofErr w:type="spellStart"/>
-      <w:r>
-        <w:rPr>
-          <w:szCs w:val="18"/>
-        </w:rPr>
-        <w:t>PhysioToolkit</w:t>
-      </w:r>
-      <w:proofErr w:type="spellEnd"/>
-      <w:r>
-        <w:rPr>
-          <w:szCs w:val="18"/>
-        </w:rPr>
-        <w:t xml:space="preserve"> and</w:t>
-      </w:r>
-      <w:r>
-        <w:rPr>
-          <w:szCs w:val="18"/>
-        </w:rPr>
-        <w:t xml:space="preserve"> </w:t>
-      </w:r>
-      <w:proofErr w:type="spellStart"/>
-      <w:r>
-        <w:rPr>
-          <w:szCs w:val="18"/>
-        </w:rPr>
-        <w:t>PhysioNet</w:t>
-      </w:r>
-      <w:proofErr w:type="spellEnd"/>
-      <w:r>
-        <w:rPr>
-          <w:szCs w:val="18"/>
-        </w:rPr>
-        <w:t xml:space="preserve"> </w:t>
-      </w:r>
-      <w:r>
-        <w:rPr>
-          <w:szCs w:val="18"/>
-        </w:rPr>
-        <w:t>2008;</w:t>
-      </w:r>
-      <w:r>
-        <w:rPr>
-          <w:szCs w:val="18"/>
-        </w:rPr>
-        <w:t xml:space="preserve"> </w:t>
-      </w:r>
-      <w:r>
-        <w:rPr>
-          <w:szCs w:val="18"/>
-        </w:rPr>
-        <w:t>Doi:10.13026/C2V88N.</w:t>
-      </w:r>
-    </w:p>
-    <w:p>
-      <w:pPr>
-        <w:pStyle w:val="Reference"/>
-        <w:rPr>
-          <w:szCs w:val="18"/>
-        </w:rPr>
-      </w:pPr>
-      <w:r>
-        <w:rPr>
-          <w:szCs w:val="18"/>
-        </w:rPr>
-        <w:t>[8]</w:t>
-      </w:r>
-      <w:r>
-        <w:rPr>
-          <w:szCs w:val="18"/>
-        </w:rPr>
-        <w:t xml:space="preserve"> </w:t>
-      </w:r>
-      <w:proofErr w:type="spellStart"/>
-      <w:r>
-        <w:rPr>
-          <w:szCs w:val="18"/>
-        </w:rPr>
-        <w:t>Bousseljot</w:t>
-      </w:r>
-      <w:proofErr w:type="spellEnd"/>
-      <w:r>
-        <w:rPr>
-          <w:szCs w:val="18"/>
-        </w:rPr>
-        <w:t xml:space="preserve"> R, </w:t>
-      </w:r>
-      <w:proofErr w:type="spellStart"/>
-      <w:r>
-        <w:rPr>
-          <w:szCs w:val="18"/>
-        </w:rPr>
-        <w:t>Kreiseler</w:t>
-      </w:r>
-      <w:proofErr w:type="spellEnd"/>
-      <w:r>
-        <w:rPr>
-          <w:szCs w:val="18"/>
-        </w:rPr>
-        <w:t xml:space="preserve"> D, Schnabel A. </w:t>
-      </w:r>
-      <w:proofErr w:type="spellStart"/>
-      <w:r>
-        <w:rPr>
-          <w:szCs w:val="18"/>
-        </w:rPr>
-        <w:t>Nutzung</w:t>
-      </w:r>
-      <w:proofErr w:type="spellEnd"/>
-      <w:r>
-        <w:rPr>
-          <w:szCs w:val="18"/>
-        </w:rPr>
-        <w:t xml:space="preserve"> der EKG</w:t>
-      </w:r>
-      <w:r>
-        <w:rPr>
-          <w:szCs w:val="18"/>
-        </w:rPr>
-        <w:t xml:space="preserve"> </w:t>
-      </w:r>
-      <w:proofErr w:type="spellStart"/>
-      <w:r>
-        <w:rPr>
-          <w:szCs w:val="18"/>
-        </w:rPr>
-        <w:t>Signaldatenbank</w:t>
-      </w:r>
-      <w:proofErr w:type="spellEnd"/>
-      <w:r>
-        <w:rPr>
-          <w:szCs w:val="18"/>
-        </w:rPr>
-        <w:t xml:space="preserve"> CARDIODAT der </w:t>
-      </w:r>
-      <w:proofErr w:type="gramStart"/>
-      <w:r>
-        <w:rPr>
-          <w:szCs w:val="18"/>
-        </w:rPr>
-        <w:t>PTB</w:t>
-      </w:r>
-      <w:r>
-        <w:rPr>
-          <w:szCs w:val="18"/>
-        </w:rPr>
-        <w:t xml:space="preserve"> </w:t>
-      </w:r>
-      <w:r>
-        <w:rPr>
-          <w:szCs w:val="18"/>
-        </w:rPr>
-        <w:t xml:space="preserve"> ̈</w:t>
-      </w:r>
-      <w:proofErr w:type="gramEnd"/>
-      <w:r>
-        <w:rPr>
-          <w:szCs w:val="18"/>
-        </w:rPr>
-        <w:t>uber das Internet.</w:t>
-      </w:r>
-      <w:r>
-        <w:rPr>
-          <w:szCs w:val="18"/>
-        </w:rPr>
-        <w:t xml:space="preserve"> </w:t>
-      </w:r>
-      <w:proofErr w:type="spellStart"/>
-      <w:r>
-        <w:rPr>
-          <w:szCs w:val="18"/>
-        </w:rPr>
-        <w:t>Biomedizinische</w:t>
-      </w:r>
-      <w:proofErr w:type="spellEnd"/>
-      <w:r>
-        <w:rPr>
-          <w:szCs w:val="18"/>
-        </w:rPr>
-        <w:t xml:space="preserve"> Technik 1995;40(S1):317–318.</w:t>
-      </w:r>
-    </w:p>
-    <w:p>
-      <w:pPr>
-        <w:pStyle w:val="Reference"/>
-        <w:rPr>
-          <w:szCs w:val="18"/>
-        </w:rPr>
-      </w:pPr>
-      <w:r>
-        <w:rPr>
-          <w:szCs w:val="18"/>
-        </w:rPr>
-        <w:t>[9]</w:t>
-      </w:r>
-      <w:r>
-        <w:rPr>
-          <w:szCs w:val="18"/>
-        </w:rPr>
-        <w:t xml:space="preserve"> </w:t>
-      </w:r>
-      <w:r>
-        <w:rPr>
-          <w:szCs w:val="18"/>
-        </w:rPr>
-        <w:t xml:space="preserve">Wagner P, </w:t>
-      </w:r>
-      <w:proofErr w:type="spellStart"/>
-      <w:r>
-        <w:rPr>
-          <w:szCs w:val="18"/>
-        </w:rPr>
-        <w:t>Strodthoff</w:t>
-      </w:r>
-      <w:proofErr w:type="spellEnd"/>
-      <w:r>
-        <w:rPr>
-          <w:szCs w:val="18"/>
-        </w:rPr>
-        <w:t xml:space="preserve"> N, </w:t>
-      </w:r>
-      <w:proofErr w:type="spellStart"/>
-      <w:r>
-        <w:rPr>
-          <w:szCs w:val="18"/>
-        </w:rPr>
-        <w:t>Bousseljot</w:t>
-      </w:r>
-      <w:proofErr w:type="spellEnd"/>
-      <w:r>
-        <w:rPr>
-          <w:szCs w:val="18"/>
-        </w:rPr>
-        <w:t xml:space="preserve"> RD, </w:t>
-      </w:r>
-      <w:proofErr w:type="spellStart"/>
-      <w:r>
-        <w:rPr>
-          <w:szCs w:val="18"/>
-        </w:rPr>
-        <w:t>Kreiseler</w:t>
-      </w:r>
-      <w:proofErr w:type="spellEnd"/>
-      <w:r>
-        <w:rPr>
-          <w:szCs w:val="18"/>
-        </w:rPr>
-        <w:t xml:space="preserve"> D, </w:t>
-      </w:r>
-      <w:proofErr w:type="spellStart"/>
-      <w:r>
-        <w:rPr>
-          <w:szCs w:val="18"/>
-        </w:rPr>
-        <w:t>LunzeFI</w:t>
-      </w:r>
-      <w:proofErr w:type="spellEnd"/>
-      <w:r>
-        <w:rPr>
-          <w:szCs w:val="18"/>
-        </w:rPr>
-        <w:t xml:space="preserve">, </w:t>
-      </w:r>
-      <w:proofErr w:type="spellStart"/>
-      <w:r>
-        <w:rPr>
-          <w:szCs w:val="18"/>
-        </w:rPr>
-        <w:t>Samek</w:t>
-      </w:r>
-      <w:proofErr w:type="spellEnd"/>
-      <w:r>
-        <w:rPr>
-          <w:szCs w:val="18"/>
-        </w:rPr>
-        <w:t xml:space="preserve"> W, et al.   PTB-XL, a Large Publicly Available</w:t>
-      </w:r>
-      <w:r>
-        <w:rPr>
-          <w:szCs w:val="18"/>
-        </w:rPr>
-        <w:t xml:space="preserve"> </w:t>
-      </w:r>
-      <w:r>
-        <w:rPr>
-          <w:szCs w:val="18"/>
-        </w:rPr>
-        <w:t>Electrocardiography Dataset.</w:t>
-      </w:r>
-      <w:r>
-        <w:rPr>
-          <w:szCs w:val="18"/>
-        </w:rPr>
-        <w:t xml:space="preserve"> </w:t>
-      </w:r>
-      <w:r>
-        <w:rPr>
-          <w:szCs w:val="18"/>
-        </w:rPr>
-        <w:t>Scientific</w:t>
-      </w:r>
-      <w:r>
-        <w:rPr>
-          <w:szCs w:val="18"/>
-        </w:rPr>
-        <w:t xml:space="preserve"> </w:t>
-      </w:r>
-      <w:r>
-        <w:rPr>
-          <w:szCs w:val="18"/>
-        </w:rPr>
-        <w:t>Data 2020;7(1):1–15.</w:t>
-      </w:r>
-    </w:p>
-    <w:p>
-      <w:pPr>
-        <w:pStyle w:val="Reference"/>
-        <w:rPr>
-          <w:szCs w:val="18"/>
-        </w:rPr>
-      </w:pPr>
-      <w:r>
-        <w:rPr>
-          <w:szCs w:val="18"/>
-        </w:rPr>
-        <w:t xml:space="preserve">[10] Zheng J, Zhang J, </w:t>
-      </w:r>
-      <w:proofErr w:type="spellStart"/>
-      <w:r>
-        <w:rPr>
-          <w:szCs w:val="18"/>
-        </w:rPr>
-        <w:t>Danioko</w:t>
-      </w:r>
-      <w:proofErr w:type="spellEnd"/>
-      <w:r>
-        <w:rPr>
-          <w:szCs w:val="18"/>
-        </w:rPr>
-        <w:t xml:space="preserve"> S, Yao H, Guo H, </w:t>
-      </w:r>
-      <w:proofErr w:type="spellStart"/>
-      <w:r>
-        <w:rPr>
-          <w:szCs w:val="18"/>
-        </w:rPr>
-        <w:t>Rakovski</w:t>
-      </w:r>
-      <w:proofErr w:type="spellEnd"/>
-      <w:r>
-        <w:rPr>
-          <w:szCs w:val="18"/>
-        </w:rPr>
-        <w:t xml:space="preserve"> C.</w:t>
-      </w:r>
-      <w:r>
-        <w:rPr>
-          <w:szCs w:val="18"/>
-        </w:rPr>
-        <w:t xml:space="preserve"> </w:t>
-      </w:r>
-      <w:r>
-        <w:rPr>
-          <w:szCs w:val="18"/>
-        </w:rPr>
-        <w:t>A 12-lead Electrocardiogram Database for Arrhythmia Research Covering More Than 10,000 Patients. Scientific Data</w:t>
-      </w:r>
-      <w:r>
-        <w:rPr>
-          <w:szCs w:val="18"/>
-        </w:rPr>
-        <w:t xml:space="preserve"> </w:t>
-      </w:r>
-      <w:r>
-        <w:rPr>
-          <w:szCs w:val="18"/>
-        </w:rPr>
-        <w:t>2020;7(48):1–8.</w:t>
-      </w:r>
-    </w:p>
-    <w:p>
-      <w:pPr>
-        <w:pStyle w:val="Reference"/>
-      </w:pPr>
-      <w:r>
-        <w:rPr>
-          <w:szCs w:val="18"/>
-        </w:rPr>
-        <w:t xml:space="preserve">[11] Zheng J, Cui H, </w:t>
-      </w:r>
-      <w:proofErr w:type="spellStart"/>
-      <w:r>
-        <w:rPr>
-          <w:szCs w:val="18"/>
-        </w:rPr>
-        <w:t>Struppa</w:t>
-      </w:r>
-      <w:proofErr w:type="spellEnd"/>
-      <w:r>
-        <w:rPr>
-          <w:szCs w:val="18"/>
-        </w:rPr>
-        <w:t xml:space="preserve"> D, Zhang J, Yacoub SM</w:t>
-      </w:r>
-      <w:r>
-        <w:rPr>
-          <w:szCs w:val="18"/>
-        </w:rPr>
-        <w:t xml:space="preserve">, </w:t>
-      </w:r>
-      <w:r>
-        <w:rPr>
-          <w:szCs w:val="18"/>
-        </w:rPr>
-        <w:t>et</w:t>
-      </w:r>
-      <w:r>
-        <w:rPr>
-          <w:szCs w:val="18"/>
-        </w:rPr>
-        <w:t xml:space="preserve"> </w:t>
-      </w:r>
-      <w:r>
-        <w:rPr>
-          <w:szCs w:val="18"/>
-        </w:rPr>
-        <w:t>al.</w:t>
-      </w:r>
-      <w:r>
-        <w:rPr>
-          <w:szCs w:val="18"/>
-        </w:rPr>
-        <w:t xml:space="preserve"> </w:t>
-      </w:r>
-      <w:r>
-        <w:rPr>
-          <w:szCs w:val="18"/>
-        </w:rPr>
-        <w:t>Optimal Multi-Stage</w:t>
-      </w:r>
-      <w:r>
-        <w:rPr>
-          <w:szCs w:val="18"/>
-        </w:rPr>
-        <w:t xml:space="preserve"> </w:t>
-      </w:r>
-      <w:r>
-        <w:rPr>
-          <w:szCs w:val="18"/>
-        </w:rPr>
-        <w:t>Arrhythmia Classification Approach. Scientific Data 2020;10(2898):1–17.</w:t>
+        <w:t>detection to murmur classification. IEEE Journal of Biomedical and Health Informatics 2021;26(6):2524–2535.</w:t>
       </w:r>
     </w:p>
     <w:p>
@@ -5148,7 +4081,6 @@
         <w:pStyle w:val="AddressforCorrespondence"/>
       </w:pPr>
       <w:r>
-        <w:lastRenderedPageBreak/>
         <w:t>eve@example.com</w:t>
       </w:r>
     </w:p>
@@ -5164,7 +4096,7 @@
 </file>
 
 <file path=word/endnotes.xml><?xml version="1.0" encoding="utf-8"?>
-<w:endnotes xmlns:wpc="http://schemas.microsoft.com/office/word/2010/wordprocessingCanvas" xmlns:cx="http://schemas.microsoft.com/office/drawing/2014/chartex" xmlns:cx1="http://schemas.microsoft.com/office/drawing/2015/9/8/chartex" xmlns:cx2="http://schemas.microsoft.com/office/drawing/2015/10/21/chartex" xmlns:cx3="http://schemas.microsoft.com/office/drawing/2016/5/9/chartex" xmlns:cx4="http://schemas.microsoft.com/office/drawing/2016/5/10/chartex" xmlns:cx5="http://schemas.microsoft.com/office/drawing/2016/5/11/chartex" xmlns:cx6="http://schemas.microsoft.com/office/drawing/2016/5/12/chartex" xmlns:cx7="http://schemas.microsoft.com/office/drawing/2016/5/13/chartex" xmlns:cx8="http://schemas.microsoft.com/office/drawing/2016/5/14/chartex" xmlns:mc="http://schemas.openxmlformats.org/markup-compatibility/2006" xmlns:aink="http://schemas.microsoft.com/office/drawing/2016/ink" xmlns:am3d="http://schemas.microsoft.com/office/drawing/2017/model3d" xmlns:o="urn:schemas-microsoft-com:office:office" xmlns:r="http://schemas.openxmlformats.org/officeDocument/2006/relationships" xmlns:m="http://schemas.openxmlformats.org/officeDocument/2006/math" xmlns:v="urn:schemas-microsoft-com:vml" xmlns:wp14="http://schemas.microsoft.com/office/word/2010/wordprocessingDrawing" xmlns:wp="http://schemas.openxmlformats.org/drawingml/2006/wordprocessingDrawing" xmlns:w10="urn:schemas-microsoft-com:office:word" xmlns:w="http://schemas.openxmlformats.org/wordprocessingml/2006/main" xmlns:w14="http://schemas.microsoft.com/office/word/2010/wordml" xmlns:w15="http://schemas.microsoft.com/office/word/2012/wordml" xmlns:w16cex="http://schemas.microsoft.com/office/word/2018/wordml/cex" xmlns:w16cid="http://schemas.microsoft.com/office/word/2016/wordml/cid" xmlns:w16="http://schemas.microsoft.com/office/word/2018/wordml" xmlns:w16sdtdh="http://schemas.microsoft.com/office/word/2020/wordml/sdtdatahash" xmlns:w16se="http://schemas.microsoft.com/office/word/2015/wordml/symex" xmlns:wpg="http://schemas.microsoft.com/office/word/2010/wordprocessingGroup" xmlns:wpi="http://schemas.microsoft.com/office/word/2010/wordprocessingInk" xmlns:wne="http://schemas.microsoft.com/office/word/2006/wordml" xmlns:wps="http://schemas.microsoft.com/office/word/2010/wordprocessingShape" mc:Ignorable="w14 w15 w16se w16cid w16 w16cex w16sdtdh wp14">
+<w:endnotes xmlns:wpc="http://schemas.microsoft.com/office/word/2010/wordprocessingCanvas" xmlns:cx="http://schemas.microsoft.com/office/drawing/2014/chartex" xmlns:cx1="http://schemas.microsoft.com/office/drawing/2015/9/8/chartex" xmlns:cx2="http://schemas.microsoft.com/office/drawing/2015/10/21/chartex" xmlns:cx3="http://schemas.microsoft.com/office/drawing/2016/5/9/chartex" xmlns:cx4="http://schemas.microsoft.com/office/drawing/2016/5/10/chartex" xmlns:cx5="http://schemas.microsoft.com/office/drawing/2016/5/11/chartex" xmlns:cx6="http://schemas.microsoft.com/office/drawing/2016/5/12/chartex" xmlns:cx7="http://schemas.microsoft.com/office/drawing/2016/5/13/chartex" xmlns:cx8="http://schemas.microsoft.com/office/drawing/2016/5/14/chartex" xmlns:mc="http://schemas.openxmlformats.org/markup-compatibility/2006" xmlns:aink="http://schemas.microsoft.com/office/drawing/2016/ink" xmlns:am3d="http://schemas.microsoft.com/office/drawing/2017/model3d" xmlns:o="urn:schemas-microsoft-com:office:office" xmlns:oel="http://schemas.microsoft.com/office/2019/extlst" xmlns:r="http://schemas.openxmlformats.org/officeDocument/2006/relationships" xmlns:m="http://schemas.openxmlformats.org/officeDocument/2006/math" xmlns:v="urn:schemas-microsoft-com:vml" xmlns:wp14="http://schemas.microsoft.com/office/word/2010/wordprocessingDrawing" xmlns:wp="http://schemas.openxmlformats.org/drawingml/2006/wordprocessingDrawing" xmlns:w10="urn:schemas-microsoft-com:office:word" xmlns:w="http://schemas.openxmlformats.org/wordprocessingml/2006/main" xmlns:w14="http://schemas.microsoft.com/office/word/2010/wordml" xmlns:w15="http://schemas.microsoft.com/office/word/2012/wordml" xmlns:w16cex="http://schemas.microsoft.com/office/word/2018/wordml/cex" xmlns:w16cid="http://schemas.microsoft.com/office/word/2016/wordml/cid" xmlns:w16="http://schemas.microsoft.com/office/word/2018/wordml" xmlns:w16sdtdh="http://schemas.microsoft.com/office/word/2020/wordml/sdtdatahash" xmlns:w16se="http://schemas.microsoft.com/office/word/2015/wordml/symex" xmlns:wpg="http://schemas.microsoft.com/office/word/2010/wordprocessingGroup" xmlns:wpi="http://schemas.microsoft.com/office/word/2010/wordprocessingInk" xmlns:wne="http://schemas.microsoft.com/office/word/2006/wordml" xmlns:wps="http://schemas.microsoft.com/office/word/2010/wordprocessingShape" mc:Ignorable="w14 w15 w16se w16cid w16 w16cex w16sdtdh wp14">
   <w:endnote w:type="separator" w:id="-1">
     <w:p>
       <w:r>
@@ -5183,7 +4115,7 @@
 </file>
 
 <file path=word/footnotes.xml><?xml version="1.0" encoding="utf-8"?>
-<w:footnotes xmlns:wpc="http://schemas.microsoft.com/office/word/2010/wordprocessingCanvas" xmlns:cx="http://schemas.microsoft.com/office/drawing/2014/chartex" xmlns:cx1="http://schemas.microsoft.com/office/drawing/2015/9/8/chartex" xmlns:cx2="http://schemas.microsoft.com/office/drawing/2015/10/21/chartex" xmlns:cx3="http://schemas.microsoft.com/office/drawing/2016/5/9/chartex" xmlns:cx4="http://schemas.microsoft.com/office/drawing/2016/5/10/chartex" xmlns:cx5="http://schemas.microsoft.com/office/drawing/2016/5/11/chartex" xmlns:cx6="http://schemas.microsoft.com/office/drawing/2016/5/12/chartex" xmlns:cx7="http://schemas.microsoft.com/office/drawing/2016/5/13/chartex" xmlns:cx8="http://schemas.microsoft.com/office/drawing/2016/5/14/chartex" xmlns:mc="http://schemas.openxmlformats.org/markup-compatibility/2006" xmlns:aink="http://schemas.microsoft.com/office/drawing/2016/ink" xmlns:am3d="http://schemas.microsoft.com/office/drawing/2017/model3d" xmlns:o="urn:schemas-microsoft-com:office:office" xmlns:r="http://schemas.openxmlformats.org/officeDocument/2006/relationships" xmlns:m="http://schemas.openxmlformats.org/officeDocument/2006/math" xmlns:v="urn:schemas-microsoft-com:vml" xmlns:wp14="http://schemas.microsoft.com/office/word/2010/wordprocessingDrawing" xmlns:wp="http://schemas.openxmlformats.org/drawingml/2006/wordprocessingDrawing" xmlns:w10="urn:schemas-microsoft-com:office:word" xmlns:w="http://schemas.openxmlformats.org/wordprocessingml/2006/main" xmlns:w14="http://schemas.microsoft.com/office/word/2010/wordml" xmlns:w15="http://schemas.microsoft.com/office/word/2012/wordml" xmlns:w16cex="http://schemas.microsoft.com/office/word/2018/wordml/cex" xmlns:w16cid="http://schemas.microsoft.com/office/word/2016/wordml/cid" xmlns:w16="http://schemas.microsoft.com/office/word/2018/wordml" xmlns:w16sdtdh="http://schemas.microsoft.com/office/word/2020/wordml/sdtdatahash" xmlns:w16se="http://schemas.microsoft.com/office/word/2015/wordml/symex" xmlns:wpg="http://schemas.microsoft.com/office/word/2010/wordprocessingGroup" xmlns:wpi="http://schemas.microsoft.com/office/word/2010/wordprocessingInk" xmlns:wne="http://schemas.microsoft.com/office/word/2006/wordml" xmlns:wps="http://schemas.microsoft.com/office/word/2010/wordprocessingShape" mc:Ignorable="w14 w15 w16se w16cid w16 w16cex w16sdtdh wp14">
+<w:footnotes xmlns:wpc="http://schemas.microsoft.com/office/word/2010/wordprocessingCanvas" xmlns:cx="http://schemas.microsoft.com/office/drawing/2014/chartex" xmlns:cx1="http://schemas.microsoft.com/office/drawing/2015/9/8/chartex" xmlns:cx2="http://schemas.microsoft.com/office/drawing/2015/10/21/chartex" xmlns:cx3="http://schemas.microsoft.com/office/drawing/2016/5/9/chartex" xmlns:cx4="http://schemas.microsoft.com/office/drawing/2016/5/10/chartex" xmlns:cx5="http://schemas.microsoft.com/office/drawing/2016/5/11/chartex" xmlns:cx6="http://schemas.microsoft.com/office/drawing/2016/5/12/chartex" xmlns:cx7="http://schemas.microsoft.com/office/drawing/2016/5/13/chartex" xmlns:cx8="http://schemas.microsoft.com/office/drawing/2016/5/14/chartex" xmlns:mc="http://schemas.openxmlformats.org/markup-compatibility/2006" xmlns:aink="http://schemas.microsoft.com/office/drawing/2016/ink" xmlns:am3d="http://schemas.microsoft.com/office/drawing/2017/model3d" xmlns:o="urn:schemas-microsoft-com:office:office" xmlns:oel="http://schemas.microsoft.com/office/2019/extlst" xmlns:r="http://schemas.openxmlformats.org/officeDocument/2006/relationships" xmlns:m="http://schemas.openxmlformats.org/officeDocument/2006/math" xmlns:v="urn:schemas-microsoft-com:vml" xmlns:wp14="http://schemas.microsoft.com/office/word/2010/wordprocessingDrawing" xmlns:wp="http://schemas.openxmlformats.org/drawingml/2006/wordprocessingDrawing" xmlns:w10="urn:schemas-microsoft-com:office:word" xmlns:w="http://schemas.openxmlformats.org/wordprocessingml/2006/main" xmlns:w14="http://schemas.microsoft.com/office/word/2010/wordml" xmlns:w15="http://schemas.microsoft.com/office/word/2012/wordml" xmlns:w16cex="http://schemas.microsoft.com/office/word/2018/wordml/cex" xmlns:w16cid="http://schemas.microsoft.com/office/word/2016/wordml/cid" xmlns:w16="http://schemas.microsoft.com/office/word/2018/wordml" xmlns:w16sdtdh="http://schemas.microsoft.com/office/word/2020/wordml/sdtdatahash" xmlns:w16se="http://schemas.microsoft.com/office/word/2015/wordml/symex" xmlns:wpg="http://schemas.microsoft.com/office/word/2010/wordprocessingGroup" xmlns:wpi="http://schemas.microsoft.com/office/word/2010/wordprocessingInk" xmlns:wne="http://schemas.microsoft.com/office/word/2006/wordml" xmlns:wps="http://schemas.microsoft.com/office/word/2010/wordprocessingShape" mc:Ignorable="w14 w15 w16se w16cid w16 w16cex w16sdtdh wp14">
   <w:footnote w:type="separator" w:id="-1">
     <w:p>
       <w:r>
@@ -5203,58 +4135,55 @@
       <w:pPr>
         <w:pStyle w:val="FootnoteText"/>
         <w:rPr>
-          <w:lang w:val="en-AU"/>
-        </w:rPr>
-      </w:pPr>
-      <w:r>
-        <w:rPr>
-          <w:rStyle w:val="FootnoteReference"/>
-        </w:rPr>
-        <w:footnoteRef/>
-      </w:r>
-      <w:r>
-        <w:t xml:space="preserve"> </w:t>
-      </w:r>
-      <w:r>
-        <w:rPr>
-          <w:lang w:val="en-GB"/>
-        </w:rPr>
-        <w:t>A preprint is available, but cite the above references instead of the preprint.</w:t>
-      </w:r>
-    </w:p>
-  </w:footnote>
-  <w:footnote w:id="2">
-    <w:p>
-      <w:pPr>
-        <w:pStyle w:val="FootnoteText"/>
-        <w:rPr>
-          <w:lang w:val="en-AU"/>
-        </w:rPr>
-      </w:pPr>
-      <w:r>
-        <w:rPr>
-          <w:rStyle w:val="FootnoteReference"/>
-        </w:rPr>
-        <w:footnoteRef/>
-      </w:r>
-      <w:r>
-        <w:t xml:space="preserve"> </w:t>
-      </w:r>
-      <w:r>
-        <w:rPr>
           <w:sz w:val="18"/>
           <w:szCs w:val="18"/>
           <w:lang w:val="en-GB"/>
         </w:rPr>
-        <w:t>See this webpage for more information about accessibility: https://www.ascb.org/science-news/how-to-make-scientific-figures-accessible-to-readers-with-color-blindness</w:t>
-      </w:r>
+      </w:pPr>
+      <w:r>
+        <w:rPr>
+          <w:rStyle w:val="FootnoteReference"/>
+        </w:rPr>
+        <w:footnoteRef/>
+      </w:r>
+      <w:r>
+        <w:t xml:space="preserve"> </w:t>
+      </w:r>
+      <w:r>
+        <w:rPr>
+          <w:sz w:val="18"/>
+          <w:szCs w:val="18"/>
+          <w:lang w:val="en-GB"/>
+        </w:rPr>
+        <w:t xml:space="preserve">See this webpage for more information about accessibility: </w:t>
+      </w:r>
+      <w:hyperlink r:id="rId1" w:history="1">
+        <w:r>
+          <w:rPr>
+            <w:rStyle w:val="Hyperlink"/>
+            <w:sz w:val="18"/>
+            <w:szCs w:val="18"/>
+            <w:lang w:val="en-GB"/>
+          </w:rPr>
+          <w:t>https://www.ascb.org/science-news/how-to-make-scientific-figures-accessible-to-readers-with-color-blindness</w:t>
+        </w:r>
+      </w:hyperlink>
+    </w:p>
+    <w:p>
+      <w:pPr>
+        <w:pStyle w:val="FootnoteText"/>
+        <w:ind w:firstLine="0"/>
+        <w:rPr>
+          <w:lang w:val="en-AU"/>
+        </w:rPr>
+      </w:pPr>
     </w:p>
   </w:footnote>
 </w:footnotes>
 </file>
 
 <file path=word/numbering.xml><?xml version="1.0" encoding="utf-8"?>
-<w:numbering xmlns:wpc="http://schemas.microsoft.com/office/word/2010/wordprocessingCanvas" xmlns:cx="http://schemas.microsoft.com/office/drawing/2014/chartex" xmlns:cx1="http://schemas.microsoft.com/office/drawing/2015/9/8/chartex" xmlns:cx2="http://schemas.microsoft.com/office/drawing/2015/10/21/chartex" xmlns:cx3="http://schemas.microsoft.com/office/drawing/2016/5/9/chartex" xmlns:cx4="http://schemas.microsoft.com/office/drawing/2016/5/10/chartex" xmlns:cx5="http://schemas.microsoft.com/office/drawing/2016/5/11/chartex" xmlns:cx6="http://schemas.microsoft.com/office/drawing/2016/5/12/chartex" xmlns:cx7="http://schemas.microsoft.com/office/drawing/2016/5/13/chartex" xmlns:cx8="http://schemas.microsoft.com/office/drawing/2016/5/14/chartex" xmlns:mc="http://schemas.openxmlformats.org/markup-compatibility/2006" xmlns:aink="http://schemas.microsoft.com/office/drawing/2016/ink" xmlns:am3d="http://schemas.microsoft.com/office/drawing/2017/model3d" xmlns:o="urn:schemas-microsoft-com:office:office" xmlns:r="http://schemas.openxmlformats.org/officeDocument/2006/relationships" xmlns:m="http://schemas.openxmlformats.org/officeDocument/2006/math" xmlns:v="urn:schemas-microsoft-com:vml" xmlns:wp14="http://schemas.microsoft.com/office/word/2010/wordprocessingDrawing" xmlns:wp="http://schemas.openxmlformats.org/drawingml/2006/wordprocessingDrawing" xmlns:w10="urn:schemas-microsoft-com:office:word" xmlns:w="http://schemas.openxmlformats.org/wordprocessingml/2006/main" xmlns:w14="http://schemas.microsoft.com/office/word/2010/wordml" xmlns:w15="http://schemas.microsoft.com/office/word/2012/wordml" xmlns:w16cex="http://schemas.microsoft.com/office/word/2018/wordml/cex" xmlns:w16cid="http://schemas.microsoft.com/office/word/2016/wordml/cid" xmlns:w16="http://schemas.microsoft.com/office/word/2018/wordml" xmlns:w16sdtdh="http://schemas.microsoft.com/office/word/2020/wordml/sdtdatahash" xmlns:w16se="http://schemas.microsoft.com/office/word/2015/wordml/symex" xmlns:wpg="http://schemas.microsoft.com/office/word/2010/wordprocessingGroup" xmlns:wpi="http://schemas.microsoft.com/office/word/2010/wordprocessingInk" xmlns:wne="http://schemas.microsoft.com/office/word/2006/wordml" xmlns:wps="http://schemas.microsoft.com/office/word/2010/wordprocessingShape" mc:Ignorable="w14 w15 w16se w16cid w16 w16cex w16sdtdh wp14">
+<w:numbering xmlns:wpc="http://schemas.microsoft.com/office/word/2010/wordprocessingCanvas" xmlns:cx="http://schemas.microsoft.com/office/drawing/2014/chartex" xmlns:cx1="http://schemas.microsoft.com/office/drawing/2015/9/8/chartex" xmlns:cx2="http://schemas.microsoft.com/office/drawing/2015/10/21/chartex" xmlns:cx3="http://schemas.microsoft.com/office/drawing/2016/5/9/chartex" xmlns:cx4="http://schemas.microsoft.com/office/drawing/2016/5/10/chartex" xmlns:cx5="http://schemas.microsoft.com/office/drawing/2016/5/11/chartex" xmlns:cx6="http://schemas.microsoft.com/office/drawing/2016/5/12/chartex" xmlns:cx7="http://schemas.microsoft.com/office/drawing/2016/5/13/chartex" xmlns:cx8="http://schemas.microsoft.com/office/drawing/2016/5/14/chartex" xmlns:mc="http://schemas.openxmlformats.org/markup-compatibility/2006" xmlns:aink="http://schemas.microsoft.com/office/drawing/2016/ink" xmlns:am3d="http://schemas.microsoft.com/office/drawing/2017/model3d" xmlns:o="urn:schemas-microsoft-com:office:office" xmlns:oel="http://schemas.microsoft.com/office/2019/extlst" xmlns:r="http://schemas.openxmlformats.org/officeDocument/2006/relationships" xmlns:m="http://schemas.openxmlformats.org/officeDocument/2006/math" xmlns:v="urn:schemas-microsoft-com:vml" xmlns:wp14="http://schemas.microsoft.com/office/word/2010/wordprocessingDrawing" xmlns:wp="http://schemas.openxmlformats.org/drawingml/2006/wordprocessingDrawing" xmlns:w10="urn:schemas-microsoft-com:office:word" xmlns:w="http://schemas.openxmlformats.org/wordprocessingml/2006/main" xmlns:w14="http://schemas.microsoft.com/office/word/2010/wordml" xmlns:w15="http://schemas.microsoft.com/office/word/2012/wordml" xmlns:w16cex="http://schemas.microsoft.com/office/word/2018/wordml/cex" xmlns:w16cid="http://schemas.microsoft.com/office/word/2016/wordml/cid" xmlns:w16="http://schemas.microsoft.com/office/word/2018/wordml" xmlns:w16sdtdh="http://schemas.microsoft.com/office/word/2020/wordml/sdtdatahash" xmlns:w16se="http://schemas.microsoft.com/office/word/2015/wordml/symex" xmlns:wpg="http://schemas.microsoft.com/office/word/2010/wordprocessingGroup" xmlns:wpi="http://schemas.microsoft.com/office/word/2010/wordprocessingInk" xmlns:wne="http://schemas.microsoft.com/office/word/2006/wordml" xmlns:wps="http://schemas.microsoft.com/office/word/2010/wordprocessingShape" mc:Ignorable="w14 w15 w16se w16cid w16 w16cex w16sdtdh wp14">
   <w:abstractNum w:abstractNumId="0" w15:restartNumberingAfterBreak="0">
     <w:nsid w:val="FFFFFF1D"/>
     <w:multiLevelType w:val="multilevel"/>
@@ -5395,7 +4324,7 @@
       </w:rPr>
     </w:lvl>
   </w:abstractNum>
-  <w:num w:numId="1">
+  <w:num w:numId="1" w16cid:durableId="1240483627">
     <w:abstractNumId w:val="0"/>
   </w:num>
 </w:numbering>
@@ -6157,6 +5086,29 @@
       <w:szCs w:val="18"/>
     </w:rPr>
   </w:style>
+  <w:style w:type="character" w:styleId="Hyperlink">
+    <w:name w:val="Hyperlink"/>
+    <w:basedOn w:val="DefaultParagraphFont"/>
+    <w:uiPriority w:val="99"/>
+    <w:unhideWhenUsed/>
+    <w:rsid w:val="001345D3"/>
+    <w:rPr>
+      <w:color w:val="0000FF" w:themeColor="hyperlink"/>
+      <w:u w:val="single"/>
+    </w:rPr>
+  </w:style>
+  <w:style w:type="character" w:styleId="UnresolvedMention">
+    <w:name w:val="Unresolved Mention"/>
+    <w:basedOn w:val="DefaultParagraphFont"/>
+    <w:uiPriority w:val="99"/>
+    <w:semiHidden/>
+    <w:unhideWhenUsed/>
+    <w:rsid w:val="001345D3"/>
+    <w:rPr>
+      <w:color w:val="605E5C"/>
+      <w:shd w:val="clear" w:color="auto" w:fill="E1DFDD"/>
+    </w:rPr>
+  </w:style>
 </w:styles>
 </file>
 

</xml_diff>